<commit_message>
Update Assessment 3 - Our IT Project - TEMPLATE.docx
</commit_message>
<xml_diff>
--- a/Assignment 3/Assessment 3 - Our IT Project - TEMPLATE.docx
+++ b/Assignment 3/Assessment 3 - Our IT Project - TEMPLATE.docx
@@ -1,6 +1,6 @@
 
 <file path=word/document.xml><?xml version="1.0" encoding="utf-8"?>
-<w:document xmlns:wpc="http://schemas.microsoft.com/office/word/2010/wordprocessingCanvas" xmlns:cx="http://schemas.microsoft.com/office/drawing/2014/chartex" xmlns:cx1="http://schemas.microsoft.com/office/drawing/2015/9/8/chartex" xmlns:mc="http://schemas.openxmlformats.org/markup-compatibility/2006" xmlns:o="urn:schemas-microsoft-com:office:office" xmlns:r="http://schemas.openxmlformats.org/officeDocument/2006/relationships" xmlns:m="http://schemas.openxmlformats.org/officeDocument/2006/math" xmlns:v="urn:schemas-microsoft-com:vml" xmlns:wp14="http://schemas.microsoft.com/office/word/2010/wordprocessingDrawing" xmlns:wp="http://schemas.openxmlformats.org/drawingml/2006/wordprocessingDrawing" xmlns:w10="urn:schemas-microsoft-com:office:word" xmlns:w="http://schemas.openxmlformats.org/wordprocessingml/2006/main" xmlns:w14="http://schemas.microsoft.com/office/word/2010/wordml" xmlns:w15="http://schemas.microsoft.com/office/word/2012/wordml" xmlns:w16se="http://schemas.microsoft.com/office/word/2015/wordml/symex" xmlns:wpg="http://schemas.microsoft.com/office/word/2010/wordprocessingGroup" xmlns:wpi="http://schemas.microsoft.com/office/word/2010/wordprocessingInk" xmlns:wne="http://schemas.microsoft.com/office/word/2006/wordml" xmlns:wps="http://schemas.microsoft.com/office/word/2010/wordprocessingShape" mc:Ignorable="w14 w15 w16se wp14">
+<w:document xmlns:wpc="http://schemas.microsoft.com/office/word/2010/wordprocessingCanvas" xmlns:cx="http://schemas.microsoft.com/office/drawing/2014/chartex" xmlns:cx1="http://schemas.microsoft.com/office/drawing/2015/9/8/chartex" xmlns:cx2="http://schemas.microsoft.com/office/drawing/2015/10/21/chartex" xmlns:cx3="http://schemas.microsoft.com/office/drawing/2016/5/9/chartex" xmlns:cx4="http://schemas.microsoft.com/office/drawing/2016/5/10/chartex" xmlns:cx5="http://schemas.microsoft.com/office/drawing/2016/5/11/chartex" xmlns:cx6="http://schemas.microsoft.com/office/drawing/2016/5/12/chartex" xmlns:cx7="http://schemas.microsoft.com/office/drawing/2016/5/13/chartex" xmlns:cx8="http://schemas.microsoft.com/office/drawing/2016/5/14/chartex" xmlns:mc="http://schemas.openxmlformats.org/markup-compatibility/2006" xmlns:aink="http://schemas.microsoft.com/office/drawing/2016/ink" xmlns:am3d="http://schemas.microsoft.com/office/drawing/2017/model3d" xmlns:o="urn:schemas-microsoft-com:office:office" xmlns:r="http://schemas.openxmlformats.org/officeDocument/2006/relationships" xmlns:m="http://schemas.openxmlformats.org/officeDocument/2006/math" xmlns:v="urn:schemas-microsoft-com:vml" xmlns:wp14="http://schemas.microsoft.com/office/word/2010/wordprocessingDrawing" xmlns:wp="http://schemas.openxmlformats.org/drawingml/2006/wordprocessingDrawing" xmlns:w10="urn:schemas-microsoft-com:office:word" xmlns:w="http://schemas.openxmlformats.org/wordprocessingml/2006/main" xmlns:w14="http://schemas.microsoft.com/office/word/2010/wordml" xmlns:w15="http://schemas.microsoft.com/office/word/2012/wordml" xmlns:w16cex="http://schemas.microsoft.com/office/word/2018/wordml/cex" xmlns:w16cid="http://schemas.microsoft.com/office/word/2016/wordml/cid" xmlns:w16="http://schemas.microsoft.com/office/word/2018/wordml" xmlns:w16se="http://schemas.microsoft.com/office/word/2015/wordml/symex" xmlns:wpg="http://schemas.microsoft.com/office/word/2010/wordprocessingGroup" xmlns:wpi="http://schemas.microsoft.com/office/word/2010/wordprocessingInk" xmlns:wne="http://schemas.microsoft.com/office/word/2006/wordml" xmlns:wps="http://schemas.microsoft.com/office/word/2010/wordprocessingShape" mc:Ignorable="w14 w15 w16se w16cid w16 w16cex wp14">
   <w:body>
     <w:p>
       <w:pPr>
@@ -16,7 +16,7 @@
           <w:lang w:bidi="ar-SA"/>
         </w:rPr>
         <w:drawing>
-          <wp:anchor distT="0" distB="0" distL="0" distR="0" simplePos="0" relativeHeight="250687488" behindDoc="1" locked="0" layoutInCell="1" allowOverlap="1">
+          <wp:anchor distT="0" distB="0" distL="0" distR="0" simplePos="0" relativeHeight="250687488" behindDoc="1" locked="0" layoutInCell="1" allowOverlap="1" wp14:anchorId="4FCB3959" wp14:editId="4263E03A">
             <wp:simplePos x="0" y="0"/>
             <wp:positionH relativeFrom="page">
               <wp:posOffset>454659</wp:posOffset>
@@ -80,7 +80,7 @@
         <mc:AlternateContent>
           <mc:Choice Requires="wpg">
             <w:drawing>
-              <wp:inline distT="0" distB="0" distL="0" distR="0">
+              <wp:inline distT="0" distB="0" distL="0" distR="0" wp14:anchorId="0C9DE332" wp14:editId="2021ABA4">
                 <wp:extent cx="5769610" cy="6350"/>
                 <wp:effectExtent l="6985" t="1905" r="5080" b="10795"/>
                 <wp:docPr id="12" name="Group 3"/>
@@ -1502,23 +1502,7 @@
         <w:jc w:val="both"/>
       </w:pPr>
       <w:r>
-        <w:t xml:space="preserve">My name is </w:t>
-      </w:r>
-      <w:proofErr w:type="gramStart"/>
-      <w:r>
-        <w:t>Caroline,</w:t>
-      </w:r>
-      <w:proofErr w:type="gramEnd"/>
-      <w:r>
-        <w:t xml:space="preserve"> I was born in Adelaide, South Australia in March 1970. I have </w:t>
-      </w:r>
-      <w:proofErr w:type="gramStart"/>
-      <w:r>
-        <w:t>3</w:t>
-      </w:r>
-      <w:proofErr w:type="gramEnd"/>
-      <w:r>
-        <w:t xml:space="preserve"> older brothers who</w:t>
+        <w:t>My name is Caroline, I was born in Adelaide, South Australia in March 1970. I have 3 older brothers who</w:t>
       </w:r>
       <w:r>
         <w:rPr>
@@ -1652,11 +1636,9 @@
         </w:rPr>
         <w:t xml:space="preserve"> </w:t>
       </w:r>
-      <w:proofErr w:type="gramStart"/>
       <w:r>
         <w:t>2</w:t>
       </w:r>
-      <w:proofErr w:type="gramEnd"/>
       <w:r>
         <w:rPr>
           <w:spacing w:val="-7"/>
@@ -1915,11 +1897,9 @@
         </w:rPr>
         <w:t xml:space="preserve"> </w:t>
       </w:r>
-      <w:proofErr w:type="gramStart"/>
       <w:r>
         <w:t>2</w:t>
       </w:r>
-      <w:proofErr w:type="gramEnd"/>
       <w:r>
         <w:rPr>
           <w:spacing w:val="-6"/>
@@ -1954,13 +1934,8 @@
         <w:t xml:space="preserve"> </w:t>
       </w:r>
       <w:r>
-        <w:t xml:space="preserve">miniature dachshunds – black and tan), going 4wd with the family and friends and when the weather is a bit warmer we go out water-skiing at the gorgeous Lake Lyell which is not too far away from where we live. My student number is 3861634. My IT interest has come about from moving to my current </w:t>
-      </w:r>
-      <w:proofErr w:type="gramStart"/>
-      <w:r>
-        <w:t>role which</w:t>
-      </w:r>
-      <w:proofErr w:type="gramEnd"/>
+        <w:t>miniature dachshunds – black and tan), going 4wd with the family and friends and when the weather is a bit warmer we go out water-skiing at the gorgeous Lake Lyell which is not too far away from where we live. My student number is 3861634. My IT interest has come about from moving to my current role which</w:t>
+      </w:r>
       <w:r>
         <w:rPr>
           <w:spacing w:val="-7"/>
@@ -2247,15 +2222,7 @@
         <w:t xml:space="preserve"> </w:t>
       </w:r>
       <w:r>
-        <w:t xml:space="preserve">My IT experience is mainly on the use of </w:t>
-      </w:r>
-      <w:proofErr w:type="gramStart"/>
-      <w:r>
-        <w:t>software which</w:t>
-      </w:r>
-      <w:proofErr w:type="gramEnd"/>
-      <w:r>
-        <w:t xml:space="preserve"> I use continuously every day in my work environment and social life. Our team name is Energetic Imperials – meaning we are all Idealistic, Passionate and</w:t>
+        <w:t>My IT experience is mainly on the use of software which I use continuously every day in my work environment and social life. Our team name is Energetic Imperials – meaning we are all Idealistic, Passionate and</w:t>
       </w:r>
       <w:r>
         <w:rPr>
@@ -2292,15 +2259,7 @@
         <w:jc w:val="both"/>
       </w:pPr>
       <w:r>
-        <w:t xml:space="preserve">My name is </w:t>
-      </w:r>
-      <w:proofErr w:type="gramStart"/>
-      <w:r>
-        <w:t>Rob,</w:t>
-      </w:r>
-      <w:proofErr w:type="gramEnd"/>
-      <w:r>
-        <w:t xml:space="preserve"> I was born in Ballarat, Victoria on the 12</w:t>
+        <w:t>My name is Rob, I was born in Ballarat, Victoria on the 12</w:t>
       </w:r>
       <w:r>
         <w:rPr>
@@ -2434,11 +2393,9 @@
         </w:rPr>
         <w:t xml:space="preserve"> </w:t>
       </w:r>
-      <w:proofErr w:type="gramStart"/>
       <w:r>
         <w:t>till</w:t>
       </w:r>
-      <w:proofErr w:type="gramEnd"/>
       <w:r>
         <w:rPr>
           <w:spacing w:val="-5"/>
@@ -2759,7 +2716,6 @@
         </w:rPr>
         <w:t xml:space="preserve"> </w:t>
       </w:r>
-      <w:proofErr w:type="gramStart"/>
       <w:r>
         <w:t>s3865267</w:t>
       </w:r>
@@ -2842,11 +2798,7 @@
         <w:t xml:space="preserve"> </w:t>
       </w:r>
       <w:r>
-        <w:t>imperials</w:t>
-      </w:r>
-      <w:proofErr w:type="gramEnd"/>
-      <w:r>
-        <w:t xml:space="preserve"> and our moto best describe the team idealistic, passionate, and energetic. I currently work as a PM shift</w:t>
+        <w:t>imperials and our moto best describe the team idealistic, passionate, and energetic. I currently work as a PM shift</w:t>
       </w:r>
       <w:r>
         <w:rPr>
@@ -3170,15 +3122,205 @@
         <w:t xml:space="preserve"> </w:t>
       </w:r>
       <w:r>
-        <w:t xml:space="preserve">of </w:t>
-      </w:r>
-      <w:proofErr w:type="gramStart"/>
+        <w:t>of the creative background. I love to play games mostly hearthstone, I enjoy roleplaying games mostly enjoy playing dungeon and dragons and I enjoy working on my stories and when I can I work on it either</w:t>
+      </w:r>
+      <w:r>
+        <w:rPr>
+          <w:spacing w:val="-8"/>
+        </w:rPr>
+        <w:t xml:space="preserve"> </w:t>
+      </w:r>
+      <w:r>
+        <w:t>in</w:t>
+      </w:r>
+      <w:r>
+        <w:rPr>
+          <w:spacing w:val="-8"/>
+        </w:rPr>
+        <w:t xml:space="preserve"> </w:t>
+      </w:r>
+      <w:r>
+        <w:t>my</w:t>
+      </w:r>
+      <w:r>
+        <w:rPr>
+          <w:spacing w:val="-6"/>
+        </w:rPr>
+        <w:t xml:space="preserve"> </w:t>
+      </w:r>
+      <w:r>
+        <w:t>head</w:t>
+      </w:r>
+      <w:r>
+        <w:rPr>
+          <w:spacing w:val="-7"/>
+        </w:rPr>
+        <w:t xml:space="preserve"> </w:t>
+      </w:r>
+      <w:r>
+        <w:t>or</w:t>
+      </w:r>
+      <w:r>
+        <w:rPr>
+          <w:spacing w:val="-10"/>
+        </w:rPr>
+        <w:t xml:space="preserve"> </w:t>
+      </w:r>
+      <w:r>
+        <w:t>on</w:t>
+      </w:r>
+      <w:r>
+        <w:rPr>
+          <w:spacing w:val="-8"/>
+        </w:rPr>
+        <w:t xml:space="preserve"> </w:t>
+      </w:r>
+      <w:r>
+        <w:t>a</w:t>
+      </w:r>
+      <w:r>
+        <w:rPr>
+          <w:spacing w:val="-7"/>
+        </w:rPr>
+        <w:t xml:space="preserve"> </w:t>
+      </w:r>
+      <w:r>
+        <w:t>notepad.</w:t>
+      </w:r>
+      <w:r>
+        <w:rPr>
+          <w:spacing w:val="-8"/>
+        </w:rPr>
+        <w:t xml:space="preserve"> </w:t>
+      </w:r>
+      <w:r>
+        <w:t>My</w:t>
+      </w:r>
+      <w:r>
+        <w:rPr>
+          <w:spacing w:val="-6"/>
+        </w:rPr>
+        <w:t xml:space="preserve"> </w:t>
+      </w:r>
+      <w:r>
+        <w:t>IT</w:t>
+      </w:r>
+      <w:r>
+        <w:rPr>
+          <w:spacing w:val="-8"/>
+        </w:rPr>
+        <w:t xml:space="preserve"> </w:t>
+      </w:r>
+      <w:r>
+        <w:t>experience</w:t>
+      </w:r>
+      <w:r>
+        <w:rPr>
+          <w:spacing w:val="-6"/>
+        </w:rPr>
+        <w:t xml:space="preserve"> </w:t>
+      </w:r>
+      <w:r>
+        <w:t>is</w:t>
+      </w:r>
+      <w:r>
+        <w:rPr>
+          <w:spacing w:val="-9"/>
+        </w:rPr>
+        <w:t xml:space="preserve"> </w:t>
+      </w:r>
+      <w:r>
+        <w:t>not</w:t>
+      </w:r>
+      <w:r>
+        <w:rPr>
+          <w:spacing w:val="-6"/>
+        </w:rPr>
+        <w:t xml:space="preserve"> </w:t>
+      </w:r>
+      <w:r>
+        <w:t>overly</w:t>
+      </w:r>
+      <w:r>
+        <w:rPr>
+          <w:spacing w:val="-6"/>
+        </w:rPr>
+        <w:t xml:space="preserve"> </w:t>
+      </w:r>
+      <w:r>
+        <w:t>huge</w:t>
+      </w:r>
+      <w:r>
+        <w:rPr>
+          <w:spacing w:val="-7"/>
+        </w:rPr>
+        <w:t xml:space="preserve"> </w:t>
+      </w:r>
+      <w:r>
+        <w:t>beside</w:t>
+      </w:r>
+      <w:r>
+        <w:rPr>
+          <w:spacing w:val="-7"/>
+        </w:rPr>
+        <w:t xml:space="preserve"> </w:t>
+      </w:r>
       <w:r>
         <w:t>the</w:t>
       </w:r>
-      <w:proofErr w:type="gramEnd"/>
-      <w:r>
-        <w:t xml:space="preserve"> creative background. I love to play games mostly hearthstone, I enjoy roleplaying games mostly enjoy playing dungeon and dragons and I enjoy working on my stories and when I can I work on it either</w:t>
+      <w:r>
+        <w:rPr>
+          <w:spacing w:val="-9"/>
+        </w:rPr>
+        <w:t xml:space="preserve"> </w:t>
+      </w:r>
+      <w:r>
+        <w:t>fact</w:t>
+      </w:r>
+      <w:r>
+        <w:rPr>
+          <w:spacing w:val="-7"/>
+        </w:rPr>
+        <w:t xml:space="preserve"> </w:t>
+      </w:r>
+      <w:r>
+        <w:t>of</w:t>
+      </w:r>
+      <w:r>
+        <w:rPr>
+          <w:spacing w:val="-7"/>
+        </w:rPr>
+        <w:t xml:space="preserve"> </w:t>
+      </w:r>
+      <w:r>
+        <w:t>living</w:t>
+      </w:r>
+      <w:r>
+        <w:rPr>
+          <w:spacing w:val="-9"/>
+        </w:rPr>
+        <w:t xml:space="preserve"> </w:t>
+      </w:r>
+      <w:r>
+        <w:t>around computers</w:t>
+      </w:r>
+      <w:r>
+        <w:rPr>
+          <w:spacing w:val="-12"/>
+        </w:rPr>
+        <w:t xml:space="preserve"> </w:t>
+      </w:r>
+      <w:r>
+        <w:t>I</w:t>
+      </w:r>
+      <w:r>
+        <w:rPr>
+          <w:spacing w:val="-11"/>
+        </w:rPr>
+        <w:t xml:space="preserve"> </w:t>
+      </w:r>
+      <w:r>
+        <w:t>started</w:t>
       </w:r>
       <w:r>
         <w:rPr>
@@ -3187,16 +3329,115 @@
         <w:t xml:space="preserve"> </w:t>
       </w:r>
       <w:r>
+        <w:t>a</w:t>
+      </w:r>
+      <w:r>
+        <w:rPr>
+          <w:spacing w:val="-11"/>
+        </w:rPr>
+        <w:t xml:space="preserve"> </w:t>
+      </w:r>
+      <w:r>
+        <w:t>course</w:t>
+      </w:r>
+      <w:r>
+        <w:rPr>
+          <w:spacing w:val="-7"/>
+        </w:rPr>
+        <w:t xml:space="preserve"> </w:t>
+      </w:r>
+      <w:r>
         <w:t>in</w:t>
       </w:r>
       <w:r>
         <w:rPr>
+          <w:spacing w:val="-11"/>
+        </w:rPr>
+        <w:t xml:space="preserve"> </w:t>
+      </w:r>
+      <w:r>
+        <w:t>game</w:t>
+      </w:r>
+      <w:r>
+        <w:rPr>
+          <w:spacing w:val="-7"/>
+        </w:rPr>
+        <w:t xml:space="preserve"> </w:t>
+      </w:r>
+      <w:r>
+        <w:t>design</w:t>
+      </w:r>
+      <w:r>
+        <w:rPr>
+          <w:spacing w:val="-9"/>
+        </w:rPr>
+        <w:t xml:space="preserve"> </w:t>
+      </w:r>
+      <w:r>
+        <w:t>and</w:t>
+      </w:r>
+      <w:r>
+        <w:rPr>
+          <w:spacing w:val="-11"/>
+        </w:rPr>
+        <w:t xml:space="preserve"> </w:t>
+      </w:r>
+      <w:r>
+        <w:t>have</w:t>
+      </w:r>
+      <w:r>
+        <w:rPr>
+          <w:spacing w:val="-10"/>
+        </w:rPr>
+        <w:t xml:space="preserve"> </w:t>
+      </w:r>
+      <w:r>
+        <w:t>worked</w:t>
+      </w:r>
+      <w:r>
+        <w:rPr>
+          <w:spacing w:val="-11"/>
+        </w:rPr>
+        <w:t xml:space="preserve"> </w:t>
+      </w:r>
+      <w:r>
+        <w:t>with</w:t>
+      </w:r>
+      <w:r>
+        <w:rPr>
+          <w:spacing w:val="-11"/>
+        </w:rPr>
+        <w:t xml:space="preserve"> </w:t>
+      </w:r>
+      <w:r>
+        <w:t>adobe</w:t>
+      </w:r>
+      <w:r>
+        <w:rPr>
+          <w:spacing w:val="-7"/>
+        </w:rPr>
+        <w:t xml:space="preserve"> </w:t>
+      </w:r>
+      <w:r>
+        <w:t>photoshop,</w:t>
+      </w:r>
+      <w:r>
+        <w:rPr>
           <w:spacing w:val="-8"/>
         </w:rPr>
         <w:t xml:space="preserve"> </w:t>
       </w:r>
       <w:r>
-        <w:t>my</w:t>
+        <w:t>Excel,</w:t>
+      </w:r>
+      <w:r>
+        <w:rPr>
+          <w:spacing w:val="-13"/>
+        </w:rPr>
+        <w:t xml:space="preserve"> </w:t>
+      </w:r>
+      <w:r>
+        <w:t>Microsoft word</w:t>
       </w:r>
       <w:r>
         <w:rPr>
@@ -3205,25 +3446,16 @@
         <w:t xml:space="preserve"> </w:t>
       </w:r>
       <w:r>
-        <w:t>head</w:t>
-      </w:r>
-      <w:r>
-        <w:rPr>
-          <w:spacing w:val="-7"/>
-        </w:rPr>
-        <w:t xml:space="preserve"> </w:t>
-      </w:r>
-      <w:r>
-        <w:t>or</w:t>
-      </w:r>
-      <w:r>
-        <w:rPr>
-          <w:spacing w:val="-10"/>
-        </w:rPr>
-        <w:t xml:space="preserve"> </w:t>
-      </w:r>
-      <w:r>
-        <w:t>on</w:t>
+        <w:t>and</w:t>
+      </w:r>
+      <w:r>
+        <w:rPr>
+          <w:spacing w:val="-5"/>
+        </w:rPr>
+        <w:t xml:space="preserve"> </w:t>
+      </w:r>
+      <w:r>
+        <w:t>EPIC.</w:t>
       </w:r>
       <w:r>
         <w:rPr>
@@ -3232,43 +3464,52 @@
         <w:t xml:space="preserve"> </w:t>
       </w:r>
       <w:r>
-        <w:t>a</w:t>
-      </w:r>
-      <w:r>
-        <w:rPr>
-          <w:spacing w:val="-7"/>
-        </w:rPr>
-        <w:t xml:space="preserve"> </w:t>
-      </w:r>
-      <w:r>
-        <w:t>notepad.</w:t>
-      </w:r>
-      <w:r>
-        <w:rPr>
-          <w:spacing w:val="-8"/>
-        </w:rPr>
-        <w:t xml:space="preserve"> </w:t>
-      </w:r>
-      <w:r>
         <w:t>My</w:t>
       </w:r>
       <w:r>
         <w:rPr>
+          <w:spacing w:val="-4"/>
+        </w:rPr>
+        <w:t xml:space="preserve"> </w:t>
+      </w:r>
+      <w:r>
+        <w:t>IT</w:t>
+      </w:r>
+      <w:r>
+        <w:rPr>
+          <w:spacing w:val="-5"/>
+        </w:rPr>
+        <w:t xml:space="preserve"> </w:t>
+      </w:r>
+      <w:r>
+        <w:t>interest</w:t>
+      </w:r>
+      <w:r>
+        <w:rPr>
           <w:spacing w:val="-6"/>
         </w:rPr>
         <w:t xml:space="preserve"> </w:t>
       </w:r>
       <w:r>
-        <w:t>IT</w:t>
-      </w:r>
-      <w:r>
-        <w:rPr>
-          <w:spacing w:val="-8"/>
-        </w:rPr>
-        <w:t xml:space="preserve"> </w:t>
-      </w:r>
-      <w:r>
-        <w:t>experience</w:t>
+        <w:t>mainly</w:t>
+      </w:r>
+      <w:r>
+        <w:rPr>
+          <w:spacing w:val="-4"/>
+        </w:rPr>
+        <w:t xml:space="preserve"> </w:t>
+      </w:r>
+      <w:r>
+        <w:t>revolve</w:t>
+      </w:r>
+      <w:r>
+        <w:rPr>
+          <w:spacing w:val="-4"/>
+        </w:rPr>
+        <w:t xml:space="preserve"> </w:t>
+      </w:r>
+      <w:r>
+        <w:t>around</w:t>
       </w:r>
       <w:r>
         <w:rPr>
@@ -3277,7 +3518,70 @@
         <w:t xml:space="preserve"> </w:t>
       </w:r>
       <w:r>
-        <w:t>is</w:t>
+        <w:t>creating</w:t>
+      </w:r>
+      <w:r>
+        <w:rPr>
+          <w:spacing w:val="-6"/>
+        </w:rPr>
+        <w:t xml:space="preserve"> </w:t>
+      </w:r>
+      <w:r>
+        <w:t>and</w:t>
+      </w:r>
+      <w:r>
+        <w:rPr>
+          <w:spacing w:val="-5"/>
+        </w:rPr>
+        <w:t xml:space="preserve"> </w:t>
+      </w:r>
+      <w:r>
+        <w:t>numbers</w:t>
+      </w:r>
+      <w:r>
+        <w:rPr>
+          <w:spacing w:val="-4"/>
+        </w:rPr>
+        <w:t xml:space="preserve"> </w:t>
+      </w:r>
+      <w:r>
+        <w:t>lately</w:t>
+      </w:r>
+      <w:r>
+        <w:rPr>
+          <w:spacing w:val="-6"/>
+        </w:rPr>
+        <w:t xml:space="preserve"> </w:t>
+      </w:r>
+      <w:r>
+        <w:t>people</w:t>
+      </w:r>
+      <w:r>
+        <w:rPr>
+          <w:spacing w:val="-5"/>
+        </w:rPr>
+        <w:t xml:space="preserve"> </w:t>
+      </w:r>
+      <w:r>
+        <w:t>ask</w:t>
+      </w:r>
+      <w:r>
+        <w:rPr>
+          <w:spacing w:val="-4"/>
+        </w:rPr>
+        <w:t xml:space="preserve"> </w:t>
+      </w:r>
+      <w:r>
+        <w:t>me</w:t>
+      </w:r>
+      <w:r>
+        <w:rPr>
+          <w:spacing w:val="-4"/>
+        </w:rPr>
+        <w:t xml:space="preserve"> </w:t>
+      </w:r>
+      <w:r>
+        <w:t>what I would do when once I get my IT degree I always answer the same and that is I don’t have ambition to work for google or any big company like that my goal is to work for a company or build programs or IT programs that make an impact and help people as much as</w:t>
       </w:r>
       <w:r>
         <w:rPr>
@@ -3286,375 +3590,8 @@
         <w:t xml:space="preserve"> </w:t>
       </w:r>
       <w:r>
-        <w:t>not</w:t>
-      </w:r>
-      <w:r>
-        <w:rPr>
-          <w:spacing w:val="-6"/>
-        </w:rPr>
-        <w:t xml:space="preserve"> </w:t>
-      </w:r>
-      <w:r>
-        <w:t>overly</w:t>
-      </w:r>
-      <w:r>
-        <w:rPr>
-          <w:spacing w:val="-6"/>
-        </w:rPr>
-        <w:t xml:space="preserve"> </w:t>
-      </w:r>
-      <w:r>
-        <w:t>huge</w:t>
-      </w:r>
-      <w:r>
-        <w:rPr>
-          <w:spacing w:val="-7"/>
-        </w:rPr>
-        <w:t xml:space="preserve"> </w:t>
-      </w:r>
-      <w:r>
-        <w:t>beside</w:t>
-      </w:r>
-      <w:r>
-        <w:rPr>
-          <w:spacing w:val="-7"/>
-        </w:rPr>
-        <w:t xml:space="preserve"> </w:t>
-      </w:r>
-      <w:r>
-        <w:t>the</w:t>
-      </w:r>
-      <w:r>
-        <w:rPr>
-          <w:spacing w:val="-9"/>
-        </w:rPr>
-        <w:t xml:space="preserve"> </w:t>
-      </w:r>
-      <w:r>
-        <w:t>fact</w:t>
-      </w:r>
-      <w:r>
-        <w:rPr>
-          <w:spacing w:val="-7"/>
-        </w:rPr>
-        <w:t xml:space="preserve"> </w:t>
-      </w:r>
-      <w:r>
-        <w:t>of</w:t>
-      </w:r>
-      <w:r>
-        <w:rPr>
-          <w:spacing w:val="-7"/>
-        </w:rPr>
-        <w:t xml:space="preserve"> </w:t>
-      </w:r>
-      <w:r>
-        <w:t>living</w:t>
-      </w:r>
-      <w:r>
-        <w:rPr>
-          <w:spacing w:val="-9"/>
-        </w:rPr>
-        <w:t xml:space="preserve"> </w:t>
-      </w:r>
-      <w:r>
-        <w:t>around computers</w:t>
-      </w:r>
-      <w:r>
-        <w:rPr>
-          <w:spacing w:val="-12"/>
-        </w:rPr>
-        <w:t xml:space="preserve"> </w:t>
-      </w:r>
-      <w:r>
-        <w:t>I</w:t>
-      </w:r>
-      <w:r>
-        <w:rPr>
-          <w:spacing w:val="-11"/>
-        </w:rPr>
-        <w:t xml:space="preserve"> </w:t>
-      </w:r>
-      <w:r>
-        <w:t>started</w:t>
-      </w:r>
-      <w:r>
-        <w:rPr>
-          <w:spacing w:val="-8"/>
-        </w:rPr>
-        <w:t xml:space="preserve"> </w:t>
-      </w:r>
-      <w:r>
-        <w:t>a</w:t>
-      </w:r>
-      <w:r>
-        <w:rPr>
-          <w:spacing w:val="-11"/>
-        </w:rPr>
-        <w:t xml:space="preserve"> </w:t>
-      </w:r>
-      <w:r>
-        <w:t>course</w:t>
-      </w:r>
-      <w:r>
-        <w:rPr>
-          <w:spacing w:val="-7"/>
-        </w:rPr>
-        <w:t xml:space="preserve"> </w:t>
-      </w:r>
-      <w:r>
-        <w:t>in</w:t>
-      </w:r>
-      <w:r>
-        <w:rPr>
-          <w:spacing w:val="-11"/>
-        </w:rPr>
-        <w:t xml:space="preserve"> </w:t>
-      </w:r>
-      <w:r>
-        <w:t>game</w:t>
-      </w:r>
-      <w:r>
-        <w:rPr>
-          <w:spacing w:val="-7"/>
-        </w:rPr>
-        <w:t xml:space="preserve"> </w:t>
-      </w:r>
-      <w:r>
-        <w:t>design</w:t>
-      </w:r>
-      <w:r>
-        <w:rPr>
-          <w:spacing w:val="-9"/>
-        </w:rPr>
-        <w:t xml:space="preserve"> </w:t>
-      </w:r>
-      <w:r>
-        <w:t>and</w:t>
-      </w:r>
-      <w:r>
-        <w:rPr>
-          <w:spacing w:val="-11"/>
-        </w:rPr>
-        <w:t xml:space="preserve"> </w:t>
-      </w:r>
-      <w:r>
-        <w:t>have</w:t>
-      </w:r>
-      <w:r>
-        <w:rPr>
-          <w:spacing w:val="-10"/>
-        </w:rPr>
-        <w:t xml:space="preserve"> </w:t>
-      </w:r>
-      <w:r>
-        <w:t>worked</w:t>
-      </w:r>
-      <w:r>
-        <w:rPr>
-          <w:spacing w:val="-11"/>
-        </w:rPr>
-        <w:t xml:space="preserve"> </w:t>
-      </w:r>
-      <w:r>
-        <w:t>with</w:t>
-      </w:r>
-      <w:r>
-        <w:rPr>
-          <w:spacing w:val="-11"/>
-        </w:rPr>
-        <w:t xml:space="preserve"> </w:t>
-      </w:r>
-      <w:r>
-        <w:t>adobe</w:t>
-      </w:r>
-      <w:r>
-        <w:rPr>
-          <w:spacing w:val="-7"/>
-        </w:rPr>
-        <w:t xml:space="preserve"> </w:t>
-      </w:r>
-      <w:proofErr w:type="spellStart"/>
-      <w:r>
-        <w:t>photoshop</w:t>
-      </w:r>
-      <w:proofErr w:type="spellEnd"/>
-      <w:r>
-        <w:t>,</w:t>
-      </w:r>
-      <w:r>
-        <w:rPr>
-          <w:spacing w:val="-8"/>
-        </w:rPr>
-        <w:t xml:space="preserve"> </w:t>
-      </w:r>
-      <w:r>
-        <w:t>Excel,</w:t>
-      </w:r>
-      <w:r>
-        <w:rPr>
-          <w:spacing w:val="-13"/>
-        </w:rPr>
-        <w:t xml:space="preserve"> </w:t>
-      </w:r>
-      <w:r>
-        <w:t>Microsoft word</w:t>
-      </w:r>
-      <w:r>
-        <w:rPr>
-          <w:spacing w:val="-6"/>
-        </w:rPr>
-        <w:t xml:space="preserve"> </w:t>
-      </w:r>
-      <w:r>
-        <w:t>and</w:t>
-      </w:r>
-      <w:r>
-        <w:rPr>
-          <w:spacing w:val="-5"/>
-        </w:rPr>
-        <w:t xml:space="preserve"> </w:t>
-      </w:r>
-      <w:r>
-        <w:t>EPIC.</w:t>
-      </w:r>
-      <w:r>
-        <w:rPr>
-          <w:spacing w:val="-8"/>
-        </w:rPr>
-        <w:t xml:space="preserve"> </w:t>
-      </w:r>
-      <w:proofErr w:type="gramStart"/>
-      <w:r>
-        <w:t>My</w:t>
-      </w:r>
-      <w:r>
-        <w:rPr>
-          <w:spacing w:val="-4"/>
-        </w:rPr>
-        <w:t xml:space="preserve"> </w:t>
-      </w:r>
-      <w:r>
-        <w:t>IT</w:t>
-      </w:r>
-      <w:r>
-        <w:rPr>
-          <w:spacing w:val="-5"/>
-        </w:rPr>
-        <w:t xml:space="preserve"> </w:t>
-      </w:r>
-      <w:r>
-        <w:t>interest</w:t>
-      </w:r>
-      <w:r>
-        <w:rPr>
-          <w:spacing w:val="-6"/>
-        </w:rPr>
-        <w:t xml:space="preserve"> </w:t>
-      </w:r>
-      <w:r>
-        <w:t>mainly</w:t>
-      </w:r>
-      <w:r>
-        <w:rPr>
-          <w:spacing w:val="-4"/>
-        </w:rPr>
-        <w:t xml:space="preserve"> </w:t>
-      </w:r>
-      <w:r>
-        <w:t>revolve</w:t>
-      </w:r>
-      <w:r>
-        <w:rPr>
-          <w:spacing w:val="-4"/>
-        </w:rPr>
-        <w:t xml:space="preserve"> </w:t>
-      </w:r>
-      <w:r>
-        <w:t>around</w:t>
-      </w:r>
-      <w:r>
-        <w:rPr>
-          <w:spacing w:val="-6"/>
-        </w:rPr>
-        <w:t xml:space="preserve"> </w:t>
-      </w:r>
-      <w:r>
-        <w:t>creating</w:t>
-      </w:r>
-      <w:r>
-        <w:rPr>
-          <w:spacing w:val="-6"/>
-        </w:rPr>
-        <w:t xml:space="preserve"> </w:t>
-      </w:r>
-      <w:r>
-        <w:t>and</w:t>
-      </w:r>
-      <w:r>
-        <w:rPr>
-          <w:spacing w:val="-5"/>
-        </w:rPr>
-        <w:t xml:space="preserve"> </w:t>
-      </w:r>
-      <w:r>
-        <w:t>numbers</w:t>
-      </w:r>
-      <w:r>
-        <w:rPr>
-          <w:spacing w:val="-4"/>
-        </w:rPr>
-        <w:t xml:space="preserve"> </w:t>
-      </w:r>
-      <w:r>
-        <w:t>lately</w:t>
-      </w:r>
-      <w:r>
-        <w:rPr>
-          <w:spacing w:val="-6"/>
-        </w:rPr>
-        <w:t xml:space="preserve"> </w:t>
-      </w:r>
-      <w:r>
-        <w:t>people</w:t>
-      </w:r>
-      <w:r>
-        <w:rPr>
-          <w:spacing w:val="-5"/>
-        </w:rPr>
-        <w:t xml:space="preserve"> </w:t>
-      </w:r>
-      <w:r>
-        <w:t>ask</w:t>
-      </w:r>
-      <w:r>
-        <w:rPr>
-          <w:spacing w:val="-4"/>
-        </w:rPr>
-        <w:t xml:space="preserve"> </w:t>
-      </w:r>
-      <w:r>
-        <w:t>me</w:t>
-      </w:r>
-      <w:r>
-        <w:rPr>
-          <w:spacing w:val="-4"/>
-        </w:rPr>
-        <w:t xml:space="preserve"> </w:t>
-      </w:r>
-      <w:r>
-        <w:t>what I would do when once I get my IT degree I always answer the same and that is I don’t have ambition to work for google or any big company like that my goal is to work for a company or build programs or IT programs that make an impact and help people as much as</w:t>
-      </w:r>
-      <w:r>
-        <w:rPr>
-          <w:spacing w:val="-9"/>
-        </w:rPr>
-        <w:t xml:space="preserve"> </w:t>
-      </w:r>
-      <w:r>
         <w:t>possible.</w:t>
       </w:r>
-      <w:proofErr w:type="gramEnd"/>
     </w:p>
     <w:p>
       <w:pPr>
@@ -3720,23 +3657,7 @@
         <w:jc w:val="both"/>
       </w:pPr>
       <w:r>
-        <w:t xml:space="preserve">My name is </w:t>
-      </w:r>
-      <w:proofErr w:type="gramStart"/>
-      <w:r>
-        <w:t>Thomas,</w:t>
-      </w:r>
-      <w:proofErr w:type="gramEnd"/>
-      <w:r>
-        <w:t xml:space="preserve"> I was born in Sydney in 1990. My father’s work in the mining industry took us from there to Central Queensland before settling in Brisbane. I am now back living in Sydney as a Shipbroker with my wife and our pug Ruby. My hobbies include playing golf, travelling and </w:t>
-      </w:r>
-      <w:proofErr w:type="gramStart"/>
-      <w:r>
-        <w:t>horse racing</w:t>
-      </w:r>
-      <w:proofErr w:type="gramEnd"/>
-      <w:r>
-        <w:t>. Intro to IT is my last subject of my Bachelor of Business (Logistics and Supply Chain Management) at RMIT. My student number is 3407958. My interest in IT has stemmed from growing up</w:t>
+        <w:t>My name is Thomas, I was born in Sydney in 1990. My father’s work in the mining industry took us from there to Central Queensland before settling in Brisbane. I am now back living in Sydney as a Shipbroker with my wife and our pug Ruby. My hobbies include playing golf, travelling and horse racing. Intro to IT is my last subject of my Bachelor of Business (Logistics and Supply Chain Management) at RMIT. My student number is 3407958. My interest in IT has stemmed from growing up</w:t>
       </w:r>
       <w:r>
         <w:rPr>
@@ -4024,23 +3945,7 @@
         <w:t xml:space="preserve"> </w:t>
       </w:r>
       <w:r>
-        <w:t xml:space="preserve">to me. In my current </w:t>
-      </w:r>
-      <w:proofErr w:type="gramStart"/>
-      <w:r>
-        <w:t>workplace</w:t>
-      </w:r>
-      <w:proofErr w:type="gramEnd"/>
-      <w:r>
-        <w:t xml:space="preserve"> I am always looking at how we can do things better or more efficiently through technology. My IT experience is limited to the day-to-day software I use for my work and in my personal </w:t>
-      </w:r>
-      <w:proofErr w:type="gramStart"/>
-      <w:r>
-        <w:t>life,</w:t>
-      </w:r>
-      <w:proofErr w:type="gramEnd"/>
-      <w:r>
-        <w:t xml:space="preserve"> however I am enjoying learning basic coding skills in this subject. For Assignment 2, our group name is Energetic</w:t>
+        <w:t>to me. In my current workplace I am always looking at how we can do things better or more efficiently through technology. My IT experience is limited to the day-to-day software I use for my work and in my personal life, however I am enjoying learning basic coding skills in this subject. For Assignment 2, our group name is Energetic</w:t>
       </w:r>
       <w:r>
         <w:rPr>
@@ -4068,7 +3973,6 @@
           <w:sz w:val="20"/>
         </w:rPr>
       </w:pPr>
-      <w:bookmarkStart w:id="0" w:name="_GoBack"/>
       <w:proofErr w:type="spellStart"/>
       <w:r>
         <w:rPr>
@@ -4119,7 +4023,6 @@
         <w:t xml:space="preserve"> </w:t>
       </w:r>
       <w:proofErr w:type="spellStart"/>
-      <w:proofErr w:type="gramStart"/>
       <w:r>
         <w:rPr>
           <w:color w:val="FF0000"/>
@@ -4127,7 +4030,6 @@
         <w:t>doyle</w:t>
       </w:r>
       <w:proofErr w:type="spellEnd"/>
-      <w:proofErr w:type="gramEnd"/>
       <w:r>
         <w:rPr>
           <w:color w:val="FF0000"/>
@@ -4260,14 +4162,12 @@
         </w:rPr>
         <w:t xml:space="preserve"> </w:t>
       </w:r>
-      <w:proofErr w:type="gramStart"/>
       <w:r>
         <w:rPr>
           <w:color w:val="FF0000"/>
         </w:rPr>
         <w:t>college</w:t>
       </w:r>
-      <w:proofErr w:type="gramEnd"/>
       <w:r>
         <w:rPr>
           <w:color w:val="FF0000"/>
@@ -4383,6 +4283,7 @@
         </w:rPr>
         <w:t xml:space="preserve"> </w:t>
       </w:r>
+      <w:proofErr w:type="gramStart"/>
       <w:r>
         <w:rPr>
           <w:color w:val="FF0000"/>
@@ -4402,6 +4303,7 @@
         </w:rPr>
         <w:t>day</w:t>
       </w:r>
+      <w:proofErr w:type="gramEnd"/>
       <w:r>
         <w:rPr>
           <w:color w:val="FF0000"/>
@@ -4589,14 +4491,7 @@
         <w:rPr>
           <w:color w:val="FF0000"/>
         </w:rPr>
-        <w:t xml:space="preserve">the pioneer of my own system to achieve the same </w:t>
-      </w:r>
-      <w:proofErr w:type="gramStart"/>
-      <w:r>
-        <w:rPr>
-          <w:color w:val="FF0000"/>
-        </w:rPr>
-        <w:t>end</w:t>
+        <w:t>the pioneer of my own system to achieve the same end</w:t>
       </w:r>
       <w:r>
         <w:rPr>
@@ -4609,14 +4504,7 @@
         <w:rPr>
           <w:color w:val="FF0000"/>
         </w:rPr>
-        <w:t>result</w:t>
-      </w:r>
-      <w:proofErr w:type="gramEnd"/>
-      <w:r>
-        <w:rPr>
-          <w:color w:val="FF0000"/>
-        </w:rPr>
-        <w:t>.</w:t>
+        <w:t>result.</w:t>
       </w:r>
     </w:p>
     <w:p>
@@ -4633,24 +4521,9 @@
         <w:rPr>
           <w:color w:val="FF0000"/>
         </w:rPr>
-        <w:t xml:space="preserve">I hope </w:t>
-      </w:r>
-      <w:proofErr w:type="gramStart"/>
-      <w:r>
-        <w:rPr>
-          <w:color w:val="FF0000"/>
-        </w:rPr>
-        <w:t>to really thrive</w:t>
-      </w:r>
-      <w:proofErr w:type="gramEnd"/>
-      <w:r>
-        <w:rPr>
-          <w:color w:val="FF0000"/>
-        </w:rPr>
-        <w:t xml:space="preserve"> at RMIT and to have great success with the IT pathway.</w:t>
-      </w:r>
-    </w:p>
-    <w:bookmarkEnd w:id="0"/>
+        <w:t>I hope to really thrive at RMIT and to have great success with the IT pathway.</w:t>
+      </w:r>
+    </w:p>
     <w:p>
       <w:pPr>
         <w:pStyle w:val="BodyText"/>
@@ -4704,23 +4577,7 @@
         <w:jc w:val="both"/>
       </w:pPr>
       <w:r>
-        <w:t xml:space="preserve">My name is </w:t>
-      </w:r>
-      <w:proofErr w:type="gramStart"/>
-      <w:r>
-        <w:t>Chloe,</w:t>
-      </w:r>
-      <w:proofErr w:type="gramEnd"/>
-      <w:r>
-        <w:t xml:space="preserve"> I was born in Narrogin, Western Australia in May 1994. I am from an Australian Caucasian family and have two older brothers. I </w:t>
-      </w:r>
-      <w:proofErr w:type="gramStart"/>
-      <w:r>
-        <w:t>was brought up</w:t>
-      </w:r>
-      <w:proofErr w:type="gramEnd"/>
-      <w:r>
-        <w:t xml:space="preserve"> with no religious beliefs and speak only English at home. My hobbies include playing hockey, exercising, spending time at the beach, renovating my home and watching sport. I am currently studying a Bachelor in Business majoring in Financial</w:t>
+        <w:t>My name is Chloe, I was born in Narrogin, Western Australia in May 1994. I am from an Australian Caucasian family and have two older brothers. I was brought up with no religious beliefs and speak only English at home. My hobbies include playing hockey, exercising, spending time at the beach, renovating my home and watching sport. I am currently studying a Bachelor in Business majoring in Financial</w:t>
       </w:r>
       <w:r>
         <w:rPr>
@@ -5442,18 +5299,7 @@
       <w:pPr>
         <w:pStyle w:val="Heading2"/>
         <w:spacing w:before="195" w:line="317" w:lineRule="exact"/>
-      </w:pPr>
-    </w:p>
-    <w:p>
-      <w:pPr>
-        <w:pStyle w:val="Heading2"/>
-        <w:spacing w:before="195" w:line="317" w:lineRule="exact"/>
-      </w:pPr>
-    </w:p>
-    <w:p>
-      <w:pPr>
-        <w:pStyle w:val="Heading2"/>
-        <w:spacing w:before="195" w:line="317" w:lineRule="exact"/>
+        <w:ind w:left="0"/>
         <w:rPr>
           <w:u w:val="none"/>
         </w:rPr>
@@ -5481,6 +5327,7 @@
           <w:w w:val="99"/>
           <w:shd w:val="clear" w:color="auto" w:fill="4471C4"/>
         </w:rPr>
+        <w:lastRenderedPageBreak/>
         <w:t xml:space="preserve"> </w:t>
       </w:r>
       <w:r>
@@ -5510,7 +5357,704 @@
     </w:p>
     <w:p>
       <w:pPr>
+        <w:pStyle w:val="NormalWeb"/>
+        <w:spacing w:before="240" w:beforeAutospacing="0" w:after="240" w:afterAutospacing="0"/>
+        <w:jc w:val="both"/>
+        <w:rPr>
+          <w:rFonts w:asciiTheme="minorHAnsi" w:hAnsiTheme="minorHAnsi" w:cstheme="minorHAnsi"/>
+          <w:color w:val="1155CC"/>
+          <w:sz w:val="22"/>
+          <w:szCs w:val="22"/>
+          <w:u w:val="single"/>
+        </w:rPr>
+      </w:pPr>
+      <w:r>
+        <w:rPr>
+          <w:rFonts w:asciiTheme="minorHAnsi" w:hAnsiTheme="minorHAnsi" w:cstheme="minorHAnsi"/>
+          <w:color w:val="000000"/>
+          <w:sz w:val="22"/>
+          <w:szCs w:val="22"/>
+        </w:rPr>
+        <w:t>Link to group website:</w:t>
+      </w:r>
+      <w:hyperlink r:id="rId11" w:history="1">
+        <w:r>
+          <w:rPr>
+            <w:rStyle w:val="Hyperlink"/>
+            <w:rFonts w:asciiTheme="minorHAnsi" w:hAnsiTheme="minorHAnsi" w:cstheme="minorHAnsi"/>
+            <w:color w:val="000000"/>
+            <w:sz w:val="22"/>
+            <w:szCs w:val="22"/>
+          </w:rPr>
+          <w:t xml:space="preserve"> </w:t>
+        </w:r>
+        <w:r>
+          <w:rPr>
+            <w:rStyle w:val="Hyperlink"/>
+            <w:rFonts w:asciiTheme="minorHAnsi" w:hAnsiTheme="minorHAnsi" w:cstheme="minorHAnsi"/>
+            <w:color w:val="1155CC"/>
+            <w:sz w:val="22"/>
+            <w:szCs w:val="22"/>
+          </w:rPr>
+          <w:t>https://energeticimperials.github.io/</w:t>
+        </w:r>
+      </w:hyperlink>
+    </w:p>
+    <w:p>
+      <w:pPr>
+        <w:pStyle w:val="NormalWeb"/>
+        <w:spacing w:before="240" w:beforeAutospacing="0" w:after="240" w:afterAutospacing="0"/>
+        <w:jc w:val="both"/>
+        <w:rPr>
+          <w:rStyle w:val="Hyperlink"/>
+          <w:rFonts w:asciiTheme="minorHAnsi" w:hAnsiTheme="minorHAnsi" w:cstheme="minorHAnsi"/>
+          <w:sz w:val="22"/>
+          <w:szCs w:val="22"/>
+        </w:rPr>
+      </w:pPr>
+      <w:r>
+        <w:rPr>
+          <w:rFonts w:asciiTheme="minorHAnsi" w:hAnsiTheme="minorHAnsi" w:cstheme="minorHAnsi"/>
+          <w:color w:val="000000"/>
+          <w:sz w:val="22"/>
+          <w:szCs w:val="22"/>
+        </w:rPr>
+        <w:t>GitHub Repository:</w:t>
+      </w:r>
+      <w:r>
+        <w:rPr>
+          <w:rFonts w:asciiTheme="minorHAnsi" w:hAnsiTheme="minorHAnsi" w:cstheme="minorHAnsi"/>
+          <w:sz w:val="22"/>
+          <w:szCs w:val="22"/>
+        </w:rPr>
+        <w:t xml:space="preserve"> </w:t>
+      </w:r>
+      <w:hyperlink r:id="rId12" w:history="1">
+        <w:r>
+          <w:rPr>
+            <w:rStyle w:val="Hyperlink"/>
+            <w:rFonts w:asciiTheme="minorHAnsi" w:hAnsiTheme="minorHAnsi" w:cstheme="minorHAnsi"/>
+            <w:sz w:val="22"/>
+            <w:szCs w:val="22"/>
+          </w:rPr>
+          <w:t>https://github.com/EnergeticImperials/EnergeticImperials.github.io</w:t>
+        </w:r>
+      </w:hyperlink>
+    </w:p>
+    <w:p>
+      <w:pPr>
+        <w:rPr>
+          <w:rFonts w:asciiTheme="minorHAnsi" w:hAnsiTheme="minorHAnsi" w:cstheme="minorHAnsi"/>
+        </w:rPr>
+      </w:pPr>
+      <w:r>
+        <w:rPr>
+          <w:rFonts w:asciiTheme="minorHAnsi" w:hAnsiTheme="minorHAnsi" w:cstheme="minorHAnsi"/>
+        </w:rPr>
+        <w:t xml:space="preserve">Low Fidelity Prototype: </w:t>
+      </w:r>
+      <w:hyperlink r:id="rId13" w:history="1">
+        <w:r>
+          <w:rPr>
+            <w:rStyle w:val="Hyperlink"/>
+            <w:rFonts w:asciiTheme="minorHAnsi" w:hAnsiTheme="minorHAnsi" w:cstheme="minorHAnsi"/>
+          </w:rPr>
+          <w:t>https://www.figma.co</w:t>
+        </w:r>
+        <w:r>
+          <w:rPr>
+            <w:rStyle w:val="Hyperlink"/>
+            <w:rFonts w:asciiTheme="minorHAnsi" w:hAnsiTheme="minorHAnsi" w:cstheme="minorHAnsi"/>
+          </w:rPr>
+          <w:t>m</w:t>
+        </w:r>
+        <w:r>
+          <w:rPr>
+            <w:rStyle w:val="Hyperlink"/>
+            <w:rFonts w:asciiTheme="minorHAnsi" w:hAnsiTheme="minorHAnsi" w:cstheme="minorHAnsi"/>
+          </w:rPr>
+          <w:t>/file/FEG45OaDYak1QvXPDLhmix/Imperium-Assist-Prototype?node-id=0%3A1</w:t>
+        </w:r>
+      </w:hyperlink>
+    </w:p>
+    <w:p>
+      <w:pPr>
+        <w:pStyle w:val="NormalWeb"/>
+        <w:spacing w:before="240" w:beforeAutospacing="0" w:after="240" w:afterAutospacing="0"/>
+        <w:jc w:val="both"/>
+        <w:rPr>
+          <w:rFonts w:ascii="Calibri" w:hAnsi="Calibri" w:cs="Calibri"/>
+          <w:b/>
+          <w:bCs/>
+          <w:sz w:val="26"/>
+          <w:szCs w:val="26"/>
+          <w:u w:val="single"/>
+        </w:rPr>
+      </w:pPr>
+      <w:r>
+        <w:rPr>
+          <w:rFonts w:ascii="Calibri" w:hAnsi="Calibri" w:cs="Calibri"/>
+          <w:b/>
+          <w:bCs/>
+          <w:sz w:val="26"/>
+          <w:szCs w:val="26"/>
+          <w:u w:val="single"/>
+        </w:rPr>
+        <w:t xml:space="preserve">What we have done: </w:t>
+      </w:r>
+    </w:p>
+    <w:p>
+      <w:pPr>
+        <w:pStyle w:val="NormalWeb"/>
+        <w:spacing w:before="240" w:beforeAutospacing="0" w:after="240" w:afterAutospacing="0"/>
+        <w:jc w:val="both"/>
+        <w:rPr>
+          <w:rFonts w:ascii="Calibri" w:hAnsi="Calibri" w:cs="Calibri"/>
+          <w:sz w:val="22"/>
+          <w:szCs w:val="22"/>
+        </w:rPr>
+      </w:pPr>
+      <w:r>
+        <w:rPr>
+          <w:rFonts w:ascii="Calibri" w:hAnsi="Calibri" w:cs="Calibri"/>
+          <w:sz w:val="22"/>
+          <w:szCs w:val="22"/>
+        </w:rPr>
+        <w:t>To create our team website (Energetic Imperials), we have used a combination of communication tools, code editing tools and the canvas website. Visual Studio Code was used to edit the html file that runs our team webpage. Visual Studio Code is a free source-code editor made by Microsoft. We found this software very intuitive and simple to use. We used GitHub to host our team repository so that all of us could access the files we used to create the webpage and report. To share files, we also used canvas. Canvas was helpful for file sharing and communication, however, our main communication tool that we used was a chat group we created on WhatsApp. This was extremely helpful as we could all stay in contact even if we were busy. Microsoft word was used to create this report which was then converted to a PDF file upon completion</w:t>
+      </w:r>
+      <w:r>
+        <w:rPr>
+          <w:rFonts w:ascii="Calibri" w:hAnsi="Calibri" w:cs="Calibri"/>
+          <w:sz w:val="22"/>
+          <w:szCs w:val="22"/>
+        </w:rPr>
+        <w:t>. Microsoft Power Point was used to create the story board/draft for our application. We also used Figma, which is a web-based prototype design tool, to create a rough prototype of our application</w:t>
+      </w:r>
+      <w:r>
+        <w:rPr>
+          <w:rFonts w:ascii="Calibri" w:hAnsi="Calibri" w:cs="Calibri"/>
+          <w:sz w:val="22"/>
+          <w:szCs w:val="22"/>
+        </w:rPr>
+        <w:t xml:space="preserve"> (see above link)</w:t>
+      </w:r>
+      <w:r>
+        <w:rPr>
+          <w:rFonts w:ascii="Calibri" w:hAnsi="Calibri" w:cs="Calibri"/>
+          <w:sz w:val="22"/>
+          <w:szCs w:val="22"/>
+        </w:rPr>
+        <w:t xml:space="preserve">. Google forms was used to create surveys to outline how we would run the testing section of this project. </w:t>
+      </w:r>
+    </w:p>
+    <w:p>
+      <w:pPr>
+        <w:pStyle w:val="NormalWeb"/>
+        <w:spacing w:before="240" w:beforeAutospacing="0" w:after="240" w:afterAutospacing="0"/>
+        <w:jc w:val="both"/>
+        <w:rPr>
+          <w:rFonts w:ascii="Calibri" w:hAnsi="Calibri" w:cs="Calibri"/>
+          <w:b/>
+          <w:bCs/>
+          <w:sz w:val="26"/>
+          <w:szCs w:val="26"/>
+          <w:u w:val="single"/>
+        </w:rPr>
+      </w:pPr>
+      <w:r>
+        <w:rPr>
+          <w:rFonts w:ascii="Calibri" w:hAnsi="Calibri" w:cs="Calibri"/>
+          <w:b/>
+          <w:bCs/>
+          <w:sz w:val="26"/>
+          <w:szCs w:val="26"/>
+          <w:u w:val="single"/>
+        </w:rPr>
+        <w:t>Reflection: How the audit trail on Git repository represent our groups work</w:t>
+      </w:r>
+    </w:p>
+    <w:p>
+      <w:pPr>
+        <w:pStyle w:val="NormalWeb"/>
+        <w:spacing w:before="240" w:beforeAutospacing="0" w:after="240" w:afterAutospacing="0"/>
+        <w:jc w:val="both"/>
+        <w:rPr>
+          <w:rFonts w:ascii="Calibri" w:hAnsi="Calibri" w:cs="Calibri"/>
+          <w:sz w:val="22"/>
+          <w:szCs w:val="22"/>
+        </w:rPr>
+      </w:pPr>
+      <w:r>
+        <w:rPr>
+          <w:rFonts w:ascii="Calibri" w:hAnsi="Calibri" w:cs="Calibri"/>
+          <w:sz w:val="22"/>
+          <w:szCs w:val="22"/>
+        </w:rPr>
+        <w:t>The audit trail on our Git repository is not an accurate depiction of who contributed to which sections of this report. The Git repository commits and pull requests will mainly display the creation of the website and updating the word documents used to create this report. Most students in the group preferred to use canvas to share files so this was then transferred across by another team member. Most people found it easier using canvas as this could be done via a mobile device when on the go with other commitments. Therefore, the audit trail does not represent who contributed the most at all in this assessment.</w:t>
+      </w:r>
+    </w:p>
+    <w:p>
+      <w:pPr>
+        <w:pStyle w:val="NormalWeb"/>
+        <w:spacing w:before="240" w:beforeAutospacing="0" w:after="240" w:afterAutospacing="0"/>
+        <w:jc w:val="both"/>
+        <w:rPr>
+          <w:rFonts w:ascii="Calibri" w:hAnsi="Calibri" w:cs="Calibri"/>
+          <w:sz w:val="22"/>
+          <w:szCs w:val="22"/>
+        </w:rPr>
+      </w:pPr>
+      <w:r>
+        <w:rPr>
+          <w:noProof/>
+        </w:rPr>
+        <w:drawing>
+          <wp:anchor distT="0" distB="0" distL="114300" distR="114300" simplePos="0" relativeHeight="251660288" behindDoc="1" locked="0" layoutInCell="1" allowOverlap="1" wp14:anchorId="369B665A" wp14:editId="26D0950A">
+            <wp:simplePos x="0" y="0"/>
+            <wp:positionH relativeFrom="margin">
+              <wp:posOffset>1676400</wp:posOffset>
+            </wp:positionH>
+            <wp:positionV relativeFrom="paragraph">
+              <wp:posOffset>321310</wp:posOffset>
+            </wp:positionV>
+            <wp:extent cx="1716405" cy="800100"/>
+            <wp:effectExtent l="0" t="0" r="0" b="0"/>
+            <wp:wrapTight wrapText="bothSides">
+              <wp:wrapPolygon edited="0">
+                <wp:start x="0" y="0"/>
+                <wp:lineTo x="0" y="21086"/>
+                <wp:lineTo x="21336" y="21086"/>
+                <wp:lineTo x="21336" y="0"/>
+                <wp:lineTo x="0" y="0"/>
+              </wp:wrapPolygon>
+            </wp:wrapTight>
+            <wp:docPr id="11" name="Picture 11"/>
+            <wp:cNvGraphicFramePr>
+              <a:graphicFrameLocks xmlns:a="http://schemas.openxmlformats.org/drawingml/2006/main" noChangeAspect="1"/>
+            </wp:cNvGraphicFramePr>
+            <a:graphic xmlns:a="http://schemas.openxmlformats.org/drawingml/2006/main">
+              <a:graphicData uri="http://schemas.openxmlformats.org/drawingml/2006/picture">
+                <pic:pic xmlns:pic="http://schemas.openxmlformats.org/drawingml/2006/picture">
+                  <pic:nvPicPr>
+                    <pic:cNvPr id="0" name="Picture 9"/>
+                    <pic:cNvPicPr>
+                      <a:picLocks noChangeAspect="1" noChangeArrowheads="1"/>
+                    </pic:cNvPicPr>
+                  </pic:nvPicPr>
+                  <pic:blipFill>
+                    <a:blip r:embed="rId14">
+                      <a:extLst>
+                        <a:ext uri="{28A0092B-C50C-407E-A947-70E740481C1C}">
+                          <a14:useLocalDpi xmlns:a14="http://schemas.microsoft.com/office/drawing/2010/main" val="0"/>
+                        </a:ext>
+                      </a:extLst>
+                    </a:blip>
+                    <a:srcRect/>
+                    <a:stretch>
+                      <a:fillRect/>
+                    </a:stretch>
+                  </pic:blipFill>
+                  <pic:spPr bwMode="auto">
+                    <a:xfrm>
+                      <a:off x="0" y="0"/>
+                      <a:ext cx="1716405" cy="800100"/>
+                    </a:xfrm>
+                    <a:prstGeom prst="rect">
+                      <a:avLst/>
+                    </a:prstGeom>
+                    <a:noFill/>
+                    <a:ln>
+                      <a:noFill/>
+                    </a:ln>
+                  </pic:spPr>
+                </pic:pic>
+              </a:graphicData>
+            </a:graphic>
+            <wp14:sizeRelH relativeFrom="margin">
+              <wp14:pctWidth>0</wp14:pctWidth>
+            </wp14:sizeRelH>
+            <wp14:sizeRelV relativeFrom="margin">
+              <wp14:pctHeight>0</wp14:pctHeight>
+            </wp14:sizeRelV>
+          </wp:anchor>
+        </w:drawing>
+      </w:r>
+    </w:p>
+    <w:p>
+      <w:pPr>
+        <w:pStyle w:val="NormalWeb"/>
+        <w:spacing w:before="240" w:beforeAutospacing="0" w:after="240" w:afterAutospacing="0"/>
+        <w:jc w:val="both"/>
+        <w:rPr>
+          <w:rFonts w:ascii="Calibri" w:hAnsi="Calibri" w:cs="Calibri"/>
+          <w:sz w:val="22"/>
+          <w:szCs w:val="22"/>
+        </w:rPr>
+      </w:pPr>
+      <w:r>
+        <w:rPr>
+          <w:noProof/>
+        </w:rPr>
+        <w:drawing>
+          <wp:anchor distT="0" distB="0" distL="114300" distR="114300" simplePos="0" relativeHeight="251662336" behindDoc="1" locked="0" layoutInCell="1" allowOverlap="1" wp14:anchorId="02B26A62" wp14:editId="1BC4EE67">
+            <wp:simplePos x="0" y="0"/>
+            <wp:positionH relativeFrom="column">
+              <wp:posOffset>3743325</wp:posOffset>
+            </wp:positionH>
+            <wp:positionV relativeFrom="paragraph">
+              <wp:posOffset>7620</wp:posOffset>
+            </wp:positionV>
+            <wp:extent cx="1847850" cy="882015"/>
+            <wp:effectExtent l="0" t="0" r="0" b="0"/>
+            <wp:wrapTight wrapText="bothSides">
+              <wp:wrapPolygon edited="0">
+                <wp:start x="445" y="0"/>
+                <wp:lineTo x="0" y="933"/>
+                <wp:lineTo x="0" y="20060"/>
+                <wp:lineTo x="445" y="20994"/>
+                <wp:lineTo x="2895" y="20994"/>
+                <wp:lineTo x="3563" y="20994"/>
+                <wp:lineTo x="14474" y="15395"/>
+                <wp:lineTo x="21377" y="13996"/>
+                <wp:lineTo x="21377" y="7464"/>
+                <wp:lineTo x="11579" y="5598"/>
+                <wp:lineTo x="6235" y="0"/>
+                <wp:lineTo x="445" y="0"/>
+              </wp:wrapPolygon>
+            </wp:wrapTight>
+            <wp:docPr id="9" name="Picture 9"/>
+            <wp:cNvGraphicFramePr>
+              <a:graphicFrameLocks xmlns:a="http://schemas.openxmlformats.org/drawingml/2006/main" noChangeAspect="1"/>
+            </wp:cNvGraphicFramePr>
+            <a:graphic xmlns:a="http://schemas.openxmlformats.org/drawingml/2006/main">
+              <a:graphicData uri="http://schemas.openxmlformats.org/drawingml/2006/picture">
+                <pic:pic xmlns:pic="http://schemas.openxmlformats.org/drawingml/2006/picture">
+                  <pic:nvPicPr>
+                    <pic:cNvPr id="0" name="Picture 1"/>
+                    <pic:cNvPicPr>
+                      <a:picLocks noChangeAspect="1" noChangeArrowheads="1"/>
+                    </pic:cNvPicPr>
+                  </pic:nvPicPr>
+                  <pic:blipFill>
+                    <a:blip r:embed="rId15">
+                      <a:extLst>
+                        <a:ext uri="{28A0092B-C50C-407E-A947-70E740481C1C}">
+                          <a14:useLocalDpi xmlns:a14="http://schemas.microsoft.com/office/drawing/2010/main" val="0"/>
+                        </a:ext>
+                      </a:extLst>
+                    </a:blip>
+                    <a:srcRect/>
+                    <a:stretch>
+                      <a:fillRect/>
+                    </a:stretch>
+                  </pic:blipFill>
+                  <pic:spPr bwMode="auto">
+                    <a:xfrm>
+                      <a:off x="0" y="0"/>
+                      <a:ext cx="1847850" cy="882015"/>
+                    </a:xfrm>
+                    <a:prstGeom prst="rect">
+                      <a:avLst/>
+                    </a:prstGeom>
+                    <a:noFill/>
+                    <a:ln>
+                      <a:noFill/>
+                    </a:ln>
+                  </pic:spPr>
+                </pic:pic>
+              </a:graphicData>
+            </a:graphic>
+            <wp14:sizeRelH relativeFrom="margin">
+              <wp14:pctWidth>0</wp14:pctWidth>
+            </wp14:sizeRelH>
+            <wp14:sizeRelV relativeFrom="margin">
+              <wp14:pctHeight>0</wp14:pctHeight>
+            </wp14:sizeRelV>
+          </wp:anchor>
+        </w:drawing>
+      </w:r>
+      <w:r>
+        <w:rPr>
+          <w:noProof/>
+        </w:rPr>
+        <w:drawing>
+          <wp:anchor distT="0" distB="0" distL="114300" distR="114300" simplePos="0" relativeHeight="251659264" behindDoc="1" locked="0" layoutInCell="1" allowOverlap="1" wp14:anchorId="11A7E35B" wp14:editId="334BD4F2">
+            <wp:simplePos x="0" y="0"/>
+            <wp:positionH relativeFrom="margin">
+              <wp:align>left</wp:align>
+            </wp:positionH>
+            <wp:positionV relativeFrom="paragraph">
+              <wp:posOffset>4445</wp:posOffset>
+            </wp:positionV>
+            <wp:extent cx="1276350" cy="1172845"/>
+            <wp:effectExtent l="0" t="0" r="0" b="8255"/>
+            <wp:wrapTight wrapText="bothSides">
+              <wp:wrapPolygon edited="0">
+                <wp:start x="0" y="0"/>
+                <wp:lineTo x="0" y="21401"/>
+                <wp:lineTo x="21278" y="21401"/>
+                <wp:lineTo x="21278" y="0"/>
+                <wp:lineTo x="0" y="0"/>
+              </wp:wrapPolygon>
+            </wp:wrapTight>
+            <wp:docPr id="7" name="Picture 7"/>
+            <wp:cNvGraphicFramePr>
+              <a:graphicFrameLocks xmlns:a="http://schemas.openxmlformats.org/drawingml/2006/main" noChangeAspect="1"/>
+            </wp:cNvGraphicFramePr>
+            <a:graphic xmlns:a="http://schemas.openxmlformats.org/drawingml/2006/main">
+              <a:graphicData uri="http://schemas.openxmlformats.org/drawingml/2006/picture">
+                <pic:pic xmlns:pic="http://schemas.openxmlformats.org/drawingml/2006/picture">
+                  <pic:nvPicPr>
+                    <pic:cNvPr id="0" name="Picture 8"/>
+                    <pic:cNvPicPr>
+                      <a:picLocks noChangeAspect="1" noChangeArrowheads="1"/>
+                    </pic:cNvPicPr>
+                  </pic:nvPicPr>
+                  <pic:blipFill>
+                    <a:blip r:embed="rId16">
+                      <a:extLst>
+                        <a:ext uri="{28A0092B-C50C-407E-A947-70E740481C1C}">
+                          <a14:useLocalDpi xmlns:a14="http://schemas.microsoft.com/office/drawing/2010/main" val="0"/>
+                        </a:ext>
+                      </a:extLst>
+                    </a:blip>
+                    <a:srcRect/>
+                    <a:stretch>
+                      <a:fillRect/>
+                    </a:stretch>
+                  </pic:blipFill>
+                  <pic:spPr bwMode="auto">
+                    <a:xfrm>
+                      <a:off x="0" y="0"/>
+                      <a:ext cx="1276350" cy="1172845"/>
+                    </a:xfrm>
+                    <a:prstGeom prst="rect">
+                      <a:avLst/>
+                    </a:prstGeom>
+                    <a:noFill/>
+                    <a:ln>
+                      <a:noFill/>
+                    </a:ln>
+                  </pic:spPr>
+                </pic:pic>
+              </a:graphicData>
+            </a:graphic>
+            <wp14:sizeRelH relativeFrom="margin">
+              <wp14:pctWidth>0</wp14:pctWidth>
+            </wp14:sizeRelH>
+            <wp14:sizeRelV relativeFrom="margin">
+              <wp14:pctHeight>0</wp14:pctHeight>
+            </wp14:sizeRelV>
+          </wp:anchor>
+        </w:drawing>
+      </w:r>
+    </w:p>
+    <w:p>
+      <w:pPr>
+        <w:pStyle w:val="NormalWeb"/>
+        <w:spacing w:before="240" w:beforeAutospacing="0" w:after="240" w:afterAutospacing="0"/>
+        <w:jc w:val="both"/>
+        <w:rPr>
+          <w:rFonts w:ascii="Calibri" w:hAnsi="Calibri" w:cs="Calibri"/>
+          <w:sz w:val="22"/>
+          <w:szCs w:val="22"/>
+        </w:rPr>
+      </w:pPr>
+    </w:p>
+    <w:p>
+      <w:pPr>
+        <w:pStyle w:val="NormalWeb"/>
+        <w:spacing w:before="240" w:beforeAutospacing="0" w:after="240" w:afterAutospacing="0"/>
+        <w:jc w:val="both"/>
+        <w:rPr>
+          <w:rFonts w:ascii="Calibri" w:hAnsi="Calibri" w:cs="Calibri"/>
+          <w:sz w:val="22"/>
+          <w:szCs w:val="22"/>
+        </w:rPr>
+      </w:pPr>
+    </w:p>
+    <w:p>
+      <w:pPr>
+        <w:pStyle w:val="NormalWeb"/>
+        <w:spacing w:before="240" w:beforeAutospacing="0" w:after="240" w:afterAutospacing="0"/>
+        <w:jc w:val="both"/>
+        <w:rPr>
+          <w:rFonts w:ascii="Calibri" w:hAnsi="Calibri" w:cs="Calibri"/>
+          <w:sz w:val="22"/>
+          <w:szCs w:val="22"/>
+        </w:rPr>
+      </w:pPr>
+      <w:r>
+        <w:rPr>
+          <w:noProof/>
+        </w:rPr>
+        <w:drawing>
+          <wp:anchor distT="0" distB="0" distL="114300" distR="114300" simplePos="0" relativeHeight="251663360" behindDoc="1" locked="0" layoutInCell="1" allowOverlap="1" wp14:anchorId="70C9E4E9" wp14:editId="3CDC29B6">
+            <wp:simplePos x="0" y="0"/>
+            <wp:positionH relativeFrom="page">
+              <wp:posOffset>3950335</wp:posOffset>
+            </wp:positionH>
+            <wp:positionV relativeFrom="paragraph">
+              <wp:posOffset>100965</wp:posOffset>
+            </wp:positionV>
+            <wp:extent cx="2971800" cy="1092200"/>
+            <wp:effectExtent l="0" t="0" r="0" b="0"/>
+            <wp:wrapTight wrapText="bothSides">
+              <wp:wrapPolygon edited="0">
+                <wp:start x="0" y="0"/>
+                <wp:lineTo x="0" y="21098"/>
+                <wp:lineTo x="21462" y="21098"/>
+                <wp:lineTo x="21462" y="0"/>
+                <wp:lineTo x="0" y="0"/>
+              </wp:wrapPolygon>
+            </wp:wrapTight>
+            <wp:docPr id="5" name="Picture 5"/>
+            <wp:cNvGraphicFramePr>
+              <a:graphicFrameLocks xmlns:a="http://schemas.openxmlformats.org/drawingml/2006/main" noChangeAspect="1"/>
+            </wp:cNvGraphicFramePr>
+            <a:graphic xmlns:a="http://schemas.openxmlformats.org/drawingml/2006/main">
+              <a:graphicData uri="http://schemas.openxmlformats.org/drawingml/2006/picture">
+                <pic:pic xmlns:pic="http://schemas.openxmlformats.org/drawingml/2006/picture">
+                  <pic:nvPicPr>
+                    <pic:cNvPr id="0" name="Picture 2"/>
+                    <pic:cNvPicPr>
+                      <a:picLocks noChangeAspect="1" noChangeArrowheads="1"/>
+                    </pic:cNvPicPr>
+                  </pic:nvPicPr>
+                  <pic:blipFill>
+                    <a:blip r:embed="rId17">
+                      <a:extLst>
+                        <a:ext uri="{28A0092B-C50C-407E-A947-70E740481C1C}">
+                          <a14:useLocalDpi xmlns:a14="http://schemas.microsoft.com/office/drawing/2010/main" val="0"/>
+                        </a:ext>
+                      </a:extLst>
+                    </a:blip>
+                    <a:srcRect/>
+                    <a:stretch>
+                      <a:fillRect/>
+                    </a:stretch>
+                  </pic:blipFill>
+                  <pic:spPr bwMode="auto">
+                    <a:xfrm>
+                      <a:off x="0" y="0"/>
+                      <a:ext cx="2971800" cy="1092200"/>
+                    </a:xfrm>
+                    <a:prstGeom prst="rect">
+                      <a:avLst/>
+                    </a:prstGeom>
+                    <a:noFill/>
+                    <a:ln>
+                      <a:noFill/>
+                    </a:ln>
+                  </pic:spPr>
+                </pic:pic>
+              </a:graphicData>
+            </a:graphic>
+            <wp14:sizeRelH relativeFrom="margin">
+              <wp14:pctWidth>0</wp14:pctWidth>
+            </wp14:sizeRelH>
+            <wp14:sizeRelV relativeFrom="margin">
+              <wp14:pctHeight>0</wp14:pctHeight>
+            </wp14:sizeRelV>
+          </wp:anchor>
+        </w:drawing>
+      </w:r>
+      <w:r>
+        <w:rPr>
+          <w:noProof/>
+        </w:rPr>
+        <w:drawing>
+          <wp:anchor distT="0" distB="0" distL="114300" distR="114300" simplePos="0" relativeHeight="251661312" behindDoc="1" locked="0" layoutInCell="1" allowOverlap="1" wp14:anchorId="0C5FC119" wp14:editId="58B55FBC">
+            <wp:simplePos x="0" y="0"/>
+            <wp:positionH relativeFrom="margin">
+              <wp:posOffset>219075</wp:posOffset>
+            </wp:positionH>
+            <wp:positionV relativeFrom="paragraph">
+              <wp:posOffset>598170</wp:posOffset>
+            </wp:positionV>
+            <wp:extent cx="2458085" cy="742950"/>
+            <wp:effectExtent l="0" t="0" r="0" b="0"/>
+            <wp:wrapTight wrapText="bothSides">
+              <wp:wrapPolygon edited="0">
+                <wp:start x="0" y="0"/>
+                <wp:lineTo x="0" y="21046"/>
+                <wp:lineTo x="21427" y="21046"/>
+                <wp:lineTo x="21427" y="0"/>
+                <wp:lineTo x="0" y="0"/>
+              </wp:wrapPolygon>
+            </wp:wrapTight>
+            <wp:docPr id="3" name="Picture 3"/>
+            <wp:cNvGraphicFramePr>
+              <a:graphicFrameLocks xmlns:a="http://schemas.openxmlformats.org/drawingml/2006/main" noChangeAspect="1"/>
+            </wp:cNvGraphicFramePr>
+            <a:graphic xmlns:a="http://schemas.openxmlformats.org/drawingml/2006/main">
+              <a:graphicData uri="http://schemas.openxmlformats.org/drawingml/2006/picture">
+                <pic:pic xmlns:pic="http://schemas.openxmlformats.org/drawingml/2006/picture">
+                  <pic:nvPicPr>
+                    <pic:cNvPr id="0" name="Picture 3"/>
+                    <pic:cNvPicPr>
+                      <a:picLocks noChangeAspect="1" noChangeArrowheads="1"/>
+                    </pic:cNvPicPr>
+                  </pic:nvPicPr>
+                  <pic:blipFill>
+                    <a:blip r:embed="rId18">
+                      <a:extLst>
+                        <a:ext uri="{28A0092B-C50C-407E-A947-70E740481C1C}">
+                          <a14:useLocalDpi xmlns:a14="http://schemas.microsoft.com/office/drawing/2010/main" val="0"/>
+                        </a:ext>
+                      </a:extLst>
+                    </a:blip>
+                    <a:srcRect/>
+                    <a:stretch>
+                      <a:fillRect/>
+                    </a:stretch>
+                  </pic:blipFill>
+                  <pic:spPr bwMode="auto">
+                    <a:xfrm>
+                      <a:off x="0" y="0"/>
+                      <a:ext cx="2458085" cy="742950"/>
+                    </a:xfrm>
+                    <a:prstGeom prst="rect">
+                      <a:avLst/>
+                    </a:prstGeom>
+                    <a:noFill/>
+                    <a:ln>
+                      <a:noFill/>
+                    </a:ln>
+                  </pic:spPr>
+                </pic:pic>
+              </a:graphicData>
+            </a:graphic>
+            <wp14:sizeRelH relativeFrom="margin">
+              <wp14:pctWidth>0</wp14:pctWidth>
+            </wp14:sizeRelH>
+            <wp14:sizeRelV relativeFrom="margin">
+              <wp14:pctHeight>0</wp14:pctHeight>
+            </wp14:sizeRelV>
+          </wp:anchor>
+        </w:drawing>
+      </w:r>
+    </w:p>
+    <w:p>
+      <w:pPr>
+        <w:pStyle w:val="NormalWeb"/>
+        <w:spacing w:before="240" w:beforeAutospacing="0" w:after="240" w:afterAutospacing="0"/>
+        <w:jc w:val="both"/>
+        <w:rPr>
+          <w:rFonts w:ascii="Calibri" w:hAnsi="Calibri" w:cs="Calibri"/>
+          <w:sz w:val="22"/>
+          <w:szCs w:val="22"/>
+        </w:rPr>
+      </w:pPr>
+    </w:p>
+    <w:p/>
+    <w:p/>
+    <w:p>
+      <w:pPr>
         <w:pStyle w:val="BodyText"/>
+        <w:tabs>
+          <w:tab w:val="left" w:pos="990"/>
+        </w:tabs>
         <w:rPr>
           <w:sz w:val="20"/>
         </w:rPr>
@@ -5524,238 +6068,6 @@
           <w:sz w:val="15"/>
         </w:rPr>
       </w:pPr>
-    </w:p>
-    <w:p>
-      <w:pPr>
-        <w:pStyle w:val="BodyText"/>
-        <w:spacing w:before="57"/>
-        <w:ind w:left="840"/>
-      </w:pPr>
-      <w:r>
-        <w:rPr>
-          <w:noProof/>
-          <w:lang w:bidi="ar-SA"/>
-        </w:rPr>
-        <mc:AlternateContent>
-          <mc:Choice Requires="wps">
-            <w:drawing>
-              <wp:anchor distT="0" distB="0" distL="114300" distR="114300" simplePos="0" relativeHeight="251663360" behindDoc="0" locked="0" layoutInCell="1" allowOverlap="1">
-                <wp:simplePos x="0" y="0"/>
-                <wp:positionH relativeFrom="page">
-                  <wp:posOffset>2176780</wp:posOffset>
-                </wp:positionH>
-                <wp:positionV relativeFrom="paragraph">
-                  <wp:posOffset>184150</wp:posOffset>
-                </wp:positionV>
-                <wp:extent cx="32385" cy="8890"/>
-                <wp:effectExtent l="0" t="0" r="0" b="0"/>
-                <wp:wrapNone/>
-                <wp:docPr id="10" name="Rectangle 2"/>
-                <wp:cNvGraphicFramePr>
-                  <a:graphicFrameLocks xmlns:a="http://schemas.openxmlformats.org/drawingml/2006/main"/>
-                </wp:cNvGraphicFramePr>
-                <a:graphic xmlns:a="http://schemas.openxmlformats.org/drawingml/2006/main">
-                  <a:graphicData uri="http://schemas.microsoft.com/office/word/2010/wordprocessingShape">
-                    <wps:wsp>
-                      <wps:cNvSpPr>
-                        <a:spLocks noChangeArrowheads="1"/>
-                      </wps:cNvSpPr>
-                      <wps:spPr bwMode="auto">
-                        <a:xfrm>
-                          <a:off x="0" y="0"/>
-                          <a:ext cx="32385" cy="8890"/>
-                        </a:xfrm>
-                        <a:prstGeom prst="rect">
-                          <a:avLst/>
-                        </a:prstGeom>
-                        <a:solidFill>
-                          <a:srgbClr val="000000"/>
-                        </a:solidFill>
-                        <a:ln>
-                          <a:noFill/>
-                        </a:ln>
-                        <a:extLst>
-                          <a:ext uri="{91240B29-F687-4F45-9708-019B960494DF}">
-                            <a14:hiddenLine xmlns:a14="http://schemas.microsoft.com/office/drawing/2010/main" w="9525">
-                              <a:solidFill>
-                                <a:srgbClr val="000000"/>
-                              </a:solidFill>
-                              <a:miter lim="800000"/>
-                              <a:headEnd/>
-                              <a:tailEnd/>
-                            </a14:hiddenLine>
-                          </a:ext>
-                        </a:extLst>
-                      </wps:spPr>
-                      <wps:bodyPr rot="0" vert="horz" wrap="square" lIns="91440" tIns="45720" rIns="91440" bIns="45720" anchor="t" anchorCtr="0" upright="1">
-                        <a:noAutofit/>
-                      </wps:bodyPr>
-                    </wps:wsp>
-                  </a:graphicData>
-                </a:graphic>
-                <wp14:sizeRelH relativeFrom="page">
-                  <wp14:pctWidth>0</wp14:pctWidth>
-                </wp14:sizeRelH>
-                <wp14:sizeRelV relativeFrom="page">
-                  <wp14:pctHeight>0</wp14:pctHeight>
-                </wp14:sizeRelV>
-              </wp:anchor>
-            </w:drawing>
-          </mc:Choice>
-          <mc:Fallback>
-            <w:pict>
-              <v:rect w14:anchorId="428C85E3" id="Rectangle 2" o:spid="_x0000_s1026" style="position:absolute;margin-left:171.4pt;margin-top:14.5pt;width:2.55pt;height:.7pt;z-index:251663360;visibility:visible;mso-wrap-style:square;mso-width-percent:0;mso-height-percent:0;mso-wrap-distance-left:9pt;mso-wrap-distance-top:0;mso-wrap-distance-right:9pt;mso-wrap-distance-bottom:0;mso-position-horizontal:absolute;mso-position-horizontal-relative:page;mso-position-vertical:absolute;mso-position-vertical-relative:text;mso-width-percent:0;mso-height-percent:0;mso-width-relative:page;mso-height-relative:page;v-text-anchor:top" o:gfxdata="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" fillcolor="black" stroked="f">
-                <w10:wrap anchorx="page"/>
-              </v:rect>
-            </w:pict>
-          </mc:Fallback>
-        </mc:AlternateContent>
-      </w:r>
-      <w:r>
-        <w:t>Link to group website</w:t>
-      </w:r>
-      <w:hyperlink r:id="rId11">
-        <w:r>
-          <w:t xml:space="preserve">: </w:t>
-        </w:r>
-      </w:hyperlink>
-    </w:p>
-    <w:p>
-      <w:pPr>
-        <w:pStyle w:val="BodyText"/>
-        <w:spacing w:before="1"/>
-        <w:rPr>
-          <w:sz w:val="15"/>
-        </w:rPr>
-      </w:pPr>
-    </w:p>
-    <w:p>
-      <w:pPr>
-        <w:pStyle w:val="BodyText"/>
-        <w:spacing w:before="56"/>
-        <w:ind w:left="840"/>
-      </w:pPr>
-      <w:r>
-        <w:t xml:space="preserve">Link to group </w:t>
-      </w:r>
-      <w:r>
-        <w:t>GitHub Repository:</w:t>
-      </w:r>
-      <w:r>
-        <w:t xml:space="preserve"> </w:t>
-      </w:r>
-    </w:p>
-    <w:p>
-      <w:pPr>
-        <w:pStyle w:val="BodyText"/>
-        <w:rPr>
-          <w:sz w:val="20"/>
-        </w:rPr>
-      </w:pPr>
-    </w:p>
-    <w:p>
-      <w:pPr>
-        <w:pStyle w:val="BodyText"/>
-        <w:rPr>
-          <w:sz w:val="20"/>
-        </w:rPr>
-      </w:pPr>
-    </w:p>
-    <w:p>
-      <w:pPr>
-        <w:pStyle w:val="BodyText"/>
-        <w:spacing w:before="4"/>
-        <w:rPr>
-          <w:sz w:val="17"/>
-        </w:rPr>
-      </w:pPr>
-    </w:p>
-    <w:p>
-      <w:pPr>
-        <w:pStyle w:val="Heading2"/>
-        <w:spacing w:before="47"/>
-        <w:rPr>
-          <w:u w:val="none"/>
-        </w:rPr>
-      </w:pPr>
-      <w:r>
-        <w:t>What we have done:</w:t>
-      </w:r>
-    </w:p>
-    <w:p>
-      <w:pPr>
-        <w:pStyle w:val="BodyText"/>
-        <w:rPr>
-          <w:b/>
-          <w:sz w:val="15"/>
-        </w:rPr>
-      </w:pPr>
-    </w:p>
-    <w:p>
-      <w:pPr>
-        <w:pStyle w:val="BodyText"/>
-        <w:spacing w:before="8"/>
-        <w:rPr>
-          <w:sz w:val="19"/>
-        </w:rPr>
-      </w:pPr>
-    </w:p>
-    <w:p>
-      <w:pPr>
-        <w:pStyle w:val="BodyText"/>
-        <w:spacing w:before="8"/>
-        <w:rPr>
-          <w:sz w:val="19"/>
-        </w:rPr>
-      </w:pPr>
-    </w:p>
-    <w:p>
-      <w:pPr>
-        <w:pStyle w:val="BodyText"/>
-        <w:spacing w:before="8"/>
-        <w:rPr>
-          <w:sz w:val="19"/>
-        </w:rPr>
-      </w:pPr>
-    </w:p>
-    <w:p>
-      <w:pPr>
-        <w:pStyle w:val="BodyText"/>
-        <w:spacing w:before="8"/>
-        <w:rPr>
-          <w:sz w:val="19"/>
-        </w:rPr>
-      </w:pPr>
-    </w:p>
-    <w:p>
-      <w:pPr>
-        <w:pStyle w:val="BodyText"/>
-        <w:spacing w:before="8"/>
-        <w:rPr>
-          <w:sz w:val="19"/>
-        </w:rPr>
-      </w:pPr>
-    </w:p>
-    <w:p>
-      <w:pPr>
-        <w:pStyle w:val="BodyText"/>
-        <w:spacing w:before="8"/>
-        <w:rPr>
-          <w:sz w:val="19"/>
-        </w:rPr>
-      </w:pPr>
-    </w:p>
-    <w:p>
-      <w:pPr>
-        <w:pStyle w:val="Heading2"/>
-        <w:jc w:val="both"/>
-        <w:rPr>
-          <w:u w:val="none"/>
-        </w:rPr>
-      </w:pPr>
-      <w:r>
-        <w:t>Reflection: How the audit trail on Git repository represent our groups work</w:t>
-      </w:r>
     </w:p>
     <w:p>
       <w:pPr>
@@ -6142,14 +6454,18 @@
           <w:u w:val="single"/>
         </w:rPr>
       </w:pPr>
-      <w:r>
+    </w:p>
+    <w:p>
+      <w:pPr>
+        <w:spacing w:before="1"/>
+        <w:ind w:left="840"/>
+        <w:jc w:val="both"/>
         <w:rPr>
           <w:b/>
           <w:sz w:val="28"/>
           <w:u w:val="single"/>
         </w:rPr>
-        <w:t>Tools and Technologies</w:t>
-      </w:r>
+      </w:pPr>
     </w:p>
     <w:p>
       <w:pPr>
@@ -6198,14 +6514,1414 @@
           <w:u w:val="single"/>
         </w:rPr>
       </w:pPr>
-      <w:r>
+    </w:p>
+    <w:p>
+      <w:pPr>
+        <w:spacing w:before="1"/>
+        <w:ind w:left="840"/>
+        <w:jc w:val="both"/>
         <w:rPr>
           <w:b/>
           <w:sz w:val="28"/>
           <w:u w:val="single"/>
         </w:rPr>
+      </w:pPr>
+    </w:p>
+    <w:p>
+      <w:pPr>
+        <w:spacing w:before="1"/>
+        <w:ind w:left="840"/>
+        <w:jc w:val="both"/>
+        <w:rPr>
+          <w:b/>
+          <w:sz w:val="28"/>
+          <w:u w:val="single"/>
+        </w:rPr>
+      </w:pPr>
+    </w:p>
+    <w:p>
+      <w:pPr>
+        <w:spacing w:before="1"/>
+        <w:ind w:left="840"/>
+        <w:jc w:val="both"/>
+        <w:rPr>
+          <w:b/>
+          <w:sz w:val="28"/>
+          <w:u w:val="single"/>
+        </w:rPr>
+      </w:pPr>
+    </w:p>
+    <w:p>
+      <w:pPr>
+        <w:spacing w:before="1"/>
+        <w:ind w:left="840"/>
+        <w:jc w:val="both"/>
+        <w:rPr>
+          <w:b/>
+          <w:sz w:val="28"/>
+          <w:u w:val="single"/>
+        </w:rPr>
+      </w:pPr>
+    </w:p>
+    <w:p>
+      <w:pPr>
+        <w:spacing w:before="1"/>
+        <w:ind w:left="840"/>
+        <w:jc w:val="both"/>
+        <w:rPr>
+          <w:b/>
+          <w:sz w:val="28"/>
+          <w:u w:val="single"/>
+        </w:rPr>
+      </w:pPr>
+    </w:p>
+    <w:p>
+      <w:pPr>
+        <w:spacing w:before="1"/>
+        <w:ind w:left="840"/>
+        <w:jc w:val="both"/>
+        <w:rPr>
+          <w:b/>
+          <w:sz w:val="28"/>
+          <w:u w:val="single"/>
+        </w:rPr>
+      </w:pPr>
+    </w:p>
+    <w:p>
+      <w:pPr>
+        <w:spacing w:before="1"/>
+        <w:ind w:left="840"/>
+        <w:jc w:val="both"/>
+        <w:rPr>
+          <w:b/>
+          <w:sz w:val="28"/>
+          <w:u w:val="single"/>
+        </w:rPr>
+      </w:pPr>
+    </w:p>
+    <w:p>
+      <w:pPr>
+        <w:spacing w:before="1"/>
+        <w:ind w:left="840"/>
+        <w:jc w:val="both"/>
+        <w:rPr>
+          <w:b/>
+          <w:sz w:val="28"/>
+          <w:u w:val="single"/>
+        </w:rPr>
+      </w:pPr>
+    </w:p>
+    <w:p>
+      <w:pPr>
+        <w:spacing w:before="1"/>
+        <w:ind w:left="840"/>
+        <w:jc w:val="both"/>
+        <w:rPr>
+          <w:b/>
+          <w:sz w:val="28"/>
+          <w:u w:val="single"/>
+        </w:rPr>
+      </w:pPr>
+    </w:p>
+    <w:p>
+      <w:pPr>
+        <w:pStyle w:val="Heading1"/>
+        <w:tabs>
+          <w:tab w:val="left" w:pos="9957"/>
+        </w:tabs>
+      </w:pPr>
+      <w:r>
+        <w:rPr>
+          <w:color w:val="FFFFFF"/>
+          <w:spacing w:val="12"/>
+          <w:shd w:val="clear" w:color="auto" w:fill="4471C4"/>
+        </w:rPr>
+        <w:lastRenderedPageBreak/>
+        <w:t>Tools and Technology</w:t>
+      </w:r>
+      <w:r>
+        <w:rPr>
+          <w:color w:val="FFFFFF"/>
+          <w:spacing w:val="11"/>
+          <w:shd w:val="clear" w:color="auto" w:fill="4471C4"/>
+        </w:rPr>
+        <w:tab/>
+      </w:r>
+    </w:p>
+    <w:p>
+      <w:pPr>
+        <w:spacing w:before="1"/>
+        <w:ind w:left="840"/>
+        <w:jc w:val="both"/>
+        <w:rPr>
+          <w:b/>
+          <w:sz w:val="28"/>
+          <w:u w:val="single"/>
+        </w:rPr>
+      </w:pPr>
+    </w:p>
+    <w:p>
+      <w:pPr>
+        <w:pStyle w:val="NoSpacing"/>
+        <w:rPr>
+          <w:sz w:val="22"/>
+          <w:szCs w:val="22"/>
+        </w:rPr>
+      </w:pPr>
+    </w:p>
+    <w:p>
+      <w:pPr>
+        <w:pStyle w:val="NoSpacing"/>
+        <w:rPr>
+          <w:sz w:val="22"/>
+          <w:szCs w:val="22"/>
+        </w:rPr>
+      </w:pPr>
+      <w:r>
+        <w:rPr>
+          <w:sz w:val="22"/>
+          <w:szCs w:val="22"/>
+        </w:rPr>
+        <w:t xml:space="preserve">This section will be outlining what software and other tools will be required to create our project. </w:t>
+      </w:r>
+    </w:p>
+    <w:p>
+      <w:pPr>
+        <w:pStyle w:val="NoSpacing"/>
+        <w:rPr>
+          <w:sz w:val="22"/>
+          <w:szCs w:val="22"/>
+        </w:rPr>
+      </w:pPr>
+      <w:r>
+        <w:rPr>
+          <w:sz w:val="22"/>
+          <w:szCs w:val="22"/>
+        </w:rPr>
+        <w:t xml:space="preserve">The software and tools for this project include communication and file sharing platforms, testing software/knowledge, basic documenting tools for writing notes, coding platforms, servers and cloud services, and an office for the team to work from. </w:t>
+      </w:r>
+    </w:p>
+    <w:p>
+      <w:pPr>
+        <w:pStyle w:val="NoSpacing"/>
+        <w:rPr>
+          <w:sz w:val="22"/>
+          <w:szCs w:val="22"/>
+        </w:rPr>
+      </w:pPr>
+    </w:p>
+    <w:p>
+      <w:pPr>
+        <w:pStyle w:val="NoSpacing"/>
+        <w:rPr>
+          <w:sz w:val="22"/>
+          <w:szCs w:val="22"/>
+        </w:rPr>
+      </w:pPr>
+      <w:r>
+        <w:rPr>
+          <w:sz w:val="22"/>
+          <w:szCs w:val="22"/>
+        </w:rPr>
+        <w:t>These are the software/tools required to make the Imperium Assist mobile application:</w:t>
+      </w:r>
+    </w:p>
+    <w:p>
+      <w:pPr>
+        <w:pStyle w:val="NoSpacing"/>
+        <w:numPr>
+          <w:ilvl w:val="0"/>
+          <w:numId w:val="7"/>
+        </w:numPr>
+        <w:rPr>
+          <w:sz w:val="22"/>
+          <w:szCs w:val="22"/>
+        </w:rPr>
+      </w:pPr>
+      <w:r>
+        <w:rPr>
+          <w:sz w:val="22"/>
+          <w:szCs w:val="22"/>
+        </w:rPr>
+        <w:t>GitHub version 2.14.2</w:t>
+      </w:r>
+    </w:p>
+    <w:p>
+      <w:pPr>
+        <w:pStyle w:val="NoSpacing"/>
+        <w:numPr>
+          <w:ilvl w:val="0"/>
+          <w:numId w:val="7"/>
+        </w:numPr>
+        <w:rPr>
+          <w:sz w:val="22"/>
+          <w:szCs w:val="22"/>
+        </w:rPr>
+      </w:pPr>
+      <w:r>
+        <w:rPr>
+          <w:sz w:val="22"/>
+          <w:szCs w:val="22"/>
+        </w:rPr>
+        <w:t>Microsoft Teams version 1.3.00.4461</w:t>
+      </w:r>
+    </w:p>
+    <w:p>
+      <w:pPr>
+        <w:pStyle w:val="NoSpacing"/>
+        <w:numPr>
+          <w:ilvl w:val="0"/>
+          <w:numId w:val="7"/>
+        </w:numPr>
+        <w:rPr>
+          <w:sz w:val="22"/>
+          <w:szCs w:val="22"/>
+        </w:rPr>
+      </w:pPr>
+      <w:r>
+        <w:rPr>
+          <w:sz w:val="22"/>
+          <w:szCs w:val="22"/>
+        </w:rPr>
+        <w:t xml:space="preserve">Microsoft Office 2019, volume: 1808 (16.0.10364.20059) </w:t>
+      </w:r>
+    </w:p>
+    <w:p>
+      <w:pPr>
+        <w:pStyle w:val="NoSpacing"/>
+        <w:numPr>
+          <w:ilvl w:val="0"/>
+          <w:numId w:val="7"/>
+        </w:numPr>
+        <w:rPr>
+          <w:sz w:val="22"/>
+          <w:szCs w:val="22"/>
+        </w:rPr>
+      </w:pPr>
+      <w:r>
+        <w:rPr>
+          <w:sz w:val="22"/>
+          <w:szCs w:val="22"/>
+        </w:rPr>
+        <w:t xml:space="preserve">Google Forms 2020 (no version history), for survey user research </w:t>
+      </w:r>
+    </w:p>
+    <w:p>
+      <w:pPr>
+        <w:pStyle w:val="NoSpacing"/>
+        <w:numPr>
+          <w:ilvl w:val="0"/>
+          <w:numId w:val="7"/>
+        </w:numPr>
+        <w:rPr>
+          <w:sz w:val="22"/>
+          <w:szCs w:val="22"/>
+        </w:rPr>
+      </w:pPr>
+      <w:r>
+        <w:rPr>
+          <w:sz w:val="22"/>
+          <w:szCs w:val="22"/>
+        </w:rPr>
+        <w:t>Figma desktop app, version 87.8.0</w:t>
+      </w:r>
+    </w:p>
+    <w:p>
+      <w:pPr>
+        <w:pStyle w:val="NoSpacing"/>
+        <w:numPr>
+          <w:ilvl w:val="0"/>
+          <w:numId w:val="7"/>
+        </w:numPr>
+        <w:rPr>
+          <w:sz w:val="22"/>
+          <w:szCs w:val="22"/>
+        </w:rPr>
+      </w:pPr>
+      <w:r>
+        <w:rPr>
+          <w:sz w:val="22"/>
+          <w:szCs w:val="22"/>
+        </w:rPr>
+        <w:t xml:space="preserve">One Drive, version </w:t>
+      </w:r>
+      <w:r>
+        <w:rPr>
+          <w:rFonts w:asciiTheme="minorHAnsi" w:hAnsiTheme="minorHAnsi" w:cstheme="minorHAnsi"/>
+          <w:color w:val="222222"/>
+          <w:sz w:val="22"/>
+          <w:szCs w:val="22"/>
+          <w:shd w:val="clear" w:color="auto" w:fill="FFFFFF"/>
+        </w:rPr>
+        <w:t>20.124. 0621.0006</w:t>
+      </w:r>
+    </w:p>
+    <w:p>
+      <w:pPr>
+        <w:pStyle w:val="NoSpacing"/>
+        <w:numPr>
+          <w:ilvl w:val="0"/>
+          <w:numId w:val="7"/>
+        </w:numPr>
+        <w:rPr>
+          <w:sz w:val="22"/>
+          <w:szCs w:val="22"/>
+        </w:rPr>
+      </w:pPr>
+      <w:r>
+        <w:rPr>
+          <w:rFonts w:asciiTheme="minorHAnsi" w:hAnsiTheme="minorHAnsi" w:cstheme="minorHAnsi"/>
+          <w:color w:val="222222"/>
+          <w:sz w:val="22"/>
+          <w:szCs w:val="22"/>
+          <w:shd w:val="clear" w:color="auto" w:fill="FFFFFF"/>
+        </w:rPr>
+        <w:t xml:space="preserve">IBM servers – Large enterprise servers </w:t>
+      </w:r>
+    </w:p>
+    <w:p>
+      <w:pPr>
+        <w:pStyle w:val="NoSpacing"/>
+        <w:numPr>
+          <w:ilvl w:val="0"/>
+          <w:numId w:val="7"/>
+        </w:numPr>
+        <w:rPr>
+          <w:sz w:val="22"/>
+          <w:szCs w:val="22"/>
+        </w:rPr>
+      </w:pPr>
+      <w:r>
+        <w:rPr>
+          <w:rFonts w:asciiTheme="minorHAnsi" w:hAnsiTheme="minorHAnsi" w:cstheme="minorHAnsi"/>
+          <w:color w:val="222222"/>
+          <w:sz w:val="22"/>
+          <w:szCs w:val="22"/>
+          <w:shd w:val="clear" w:color="auto" w:fill="FFFFFF"/>
+        </w:rPr>
+        <w:t xml:space="preserve">Windows 10 operating system, version 2004 </w:t>
+      </w:r>
+    </w:p>
+    <w:p>
+      <w:pPr>
+        <w:pStyle w:val="NoSpacing"/>
+        <w:numPr>
+          <w:ilvl w:val="0"/>
+          <w:numId w:val="7"/>
+        </w:numPr>
+        <w:rPr>
+          <w:sz w:val="22"/>
+          <w:szCs w:val="22"/>
+        </w:rPr>
+      </w:pPr>
+      <w:r>
+        <w:rPr>
+          <w:rFonts w:asciiTheme="minorHAnsi" w:hAnsiTheme="minorHAnsi" w:cstheme="minorHAnsi"/>
+          <w:color w:val="222222"/>
+          <w:sz w:val="22"/>
+          <w:szCs w:val="22"/>
+          <w:shd w:val="clear" w:color="auto" w:fill="FFFFFF"/>
+        </w:rPr>
+        <w:t>MAC operating system version 10.15</w:t>
+      </w:r>
+    </w:p>
+    <w:p>
+      <w:pPr>
+        <w:pStyle w:val="NoSpacing"/>
+        <w:numPr>
+          <w:ilvl w:val="0"/>
+          <w:numId w:val="7"/>
+        </w:numPr>
+        <w:rPr>
+          <w:sz w:val="22"/>
+          <w:szCs w:val="22"/>
+        </w:rPr>
+      </w:pPr>
+      <w:r>
+        <w:rPr>
+          <w:sz w:val="22"/>
+          <w:szCs w:val="22"/>
+        </w:rPr>
+        <w:t xml:space="preserve">Android Studio version 3.6 </w:t>
+      </w:r>
+    </w:p>
+    <w:p>
+      <w:pPr>
+        <w:pStyle w:val="NoSpacing"/>
+        <w:numPr>
+          <w:ilvl w:val="0"/>
+          <w:numId w:val="7"/>
+        </w:numPr>
+        <w:rPr>
+          <w:sz w:val="22"/>
+          <w:szCs w:val="22"/>
+        </w:rPr>
+      </w:pPr>
+      <w:proofErr w:type="spellStart"/>
+      <w:r>
+        <w:rPr>
+          <w:sz w:val="22"/>
+          <w:szCs w:val="22"/>
+        </w:rPr>
+        <w:t>NoxPlayer</w:t>
+      </w:r>
+      <w:proofErr w:type="spellEnd"/>
+      <w:r>
+        <w:rPr>
+          <w:sz w:val="22"/>
+          <w:szCs w:val="22"/>
+        </w:rPr>
+        <w:t xml:space="preserve"> version 6.6.1.2 </w:t>
+      </w:r>
+    </w:p>
+    <w:p>
+      <w:pPr>
+        <w:pStyle w:val="NoSpacing"/>
+        <w:numPr>
+          <w:ilvl w:val="0"/>
+          <w:numId w:val="7"/>
+        </w:numPr>
+        <w:rPr>
+          <w:sz w:val="22"/>
+          <w:szCs w:val="22"/>
+        </w:rPr>
+      </w:pPr>
+      <w:proofErr w:type="spellStart"/>
+      <w:r>
+        <w:rPr>
+          <w:sz w:val="22"/>
+          <w:szCs w:val="22"/>
+        </w:rPr>
+        <w:t>Xcode</w:t>
+      </w:r>
+      <w:proofErr w:type="spellEnd"/>
+      <w:r>
+        <w:rPr>
+          <w:sz w:val="22"/>
+          <w:szCs w:val="22"/>
+        </w:rPr>
+        <w:t xml:space="preserve"> 12 beta (has inbuilt emulator) </w:t>
+      </w:r>
+    </w:p>
+    <w:p>
+      <w:pPr>
+        <w:pStyle w:val="NoSpacing"/>
+        <w:numPr>
+          <w:ilvl w:val="0"/>
+          <w:numId w:val="7"/>
+        </w:numPr>
+        <w:rPr>
+          <w:sz w:val="22"/>
+          <w:szCs w:val="22"/>
+        </w:rPr>
+      </w:pPr>
+      <w:r>
+        <w:rPr>
+          <w:sz w:val="22"/>
+          <w:szCs w:val="22"/>
+        </w:rPr>
+        <w:t>IOS SDK version 12</w:t>
+      </w:r>
+    </w:p>
+    <w:p>
+      <w:pPr>
+        <w:pStyle w:val="NoSpacing"/>
+        <w:numPr>
+          <w:ilvl w:val="0"/>
+          <w:numId w:val="7"/>
+        </w:numPr>
+        <w:rPr>
+          <w:sz w:val="22"/>
+          <w:szCs w:val="22"/>
+        </w:rPr>
+      </w:pPr>
+      <w:r>
+        <w:rPr>
+          <w:sz w:val="22"/>
+          <w:szCs w:val="22"/>
+        </w:rPr>
+        <w:t xml:space="preserve">Android SDK platform, version 30.0.4 </w:t>
+      </w:r>
+    </w:p>
+    <w:p>
+      <w:pPr>
+        <w:pStyle w:val="NoSpacing"/>
+        <w:numPr>
+          <w:ilvl w:val="0"/>
+          <w:numId w:val="7"/>
+        </w:numPr>
+        <w:rPr>
+          <w:sz w:val="22"/>
+          <w:szCs w:val="22"/>
+        </w:rPr>
+      </w:pPr>
+      <w:proofErr w:type="spellStart"/>
+      <w:r>
+        <w:rPr>
+          <w:sz w:val="22"/>
+          <w:szCs w:val="22"/>
+        </w:rPr>
+        <w:t>Tricentis</w:t>
+      </w:r>
+      <w:proofErr w:type="spellEnd"/>
+      <w:r>
+        <w:rPr>
+          <w:sz w:val="22"/>
+          <w:szCs w:val="22"/>
+        </w:rPr>
+        <w:t xml:space="preserve"> Tosca version 12.2 </w:t>
+      </w:r>
+    </w:p>
+    <w:p>
+      <w:pPr>
+        <w:pStyle w:val="NoSpacing"/>
+        <w:numPr>
+          <w:ilvl w:val="0"/>
+          <w:numId w:val="7"/>
+        </w:numPr>
+        <w:rPr>
+          <w:sz w:val="22"/>
+          <w:szCs w:val="22"/>
+        </w:rPr>
+      </w:pPr>
+      <w:r>
+        <w:rPr>
+          <w:sz w:val="22"/>
+          <w:szCs w:val="22"/>
+        </w:rPr>
+        <w:t>IOS 13 Operating System</w:t>
+      </w:r>
+    </w:p>
+    <w:p>
+      <w:pPr>
+        <w:pStyle w:val="NoSpacing"/>
+        <w:numPr>
+          <w:ilvl w:val="0"/>
+          <w:numId w:val="7"/>
+        </w:numPr>
+        <w:rPr>
+          <w:sz w:val="22"/>
+          <w:szCs w:val="22"/>
+        </w:rPr>
+      </w:pPr>
+      <w:proofErr w:type="spellStart"/>
+      <w:r>
+        <w:rPr>
+          <w:sz w:val="22"/>
+          <w:szCs w:val="22"/>
+        </w:rPr>
+        <w:t>Andriod</w:t>
+      </w:r>
+      <w:proofErr w:type="spellEnd"/>
+      <w:r>
+        <w:rPr>
+          <w:sz w:val="22"/>
+          <w:szCs w:val="22"/>
+        </w:rPr>
+        <w:t xml:space="preserve"> 10 operating system </w:t>
+      </w:r>
+    </w:p>
+    <w:p>
+      <w:pPr>
+        <w:pStyle w:val="NoSpacing"/>
+        <w:numPr>
+          <w:ilvl w:val="0"/>
+          <w:numId w:val="7"/>
+        </w:numPr>
+        <w:rPr>
+          <w:sz w:val="22"/>
+          <w:szCs w:val="22"/>
+        </w:rPr>
+      </w:pPr>
+      <w:r>
+        <w:rPr>
+          <w:sz w:val="22"/>
+          <w:szCs w:val="22"/>
+        </w:rPr>
+        <w:t xml:space="preserve">Google Play Store, APK 20.0 </w:t>
+      </w:r>
+    </w:p>
+    <w:p>
+      <w:pPr>
+        <w:pStyle w:val="NoSpacing"/>
+        <w:numPr>
+          <w:ilvl w:val="0"/>
+          <w:numId w:val="7"/>
+        </w:numPr>
+        <w:rPr>
+          <w:sz w:val="22"/>
+          <w:szCs w:val="22"/>
+        </w:rPr>
+      </w:pPr>
+      <w:r>
+        <w:rPr>
+          <w:sz w:val="22"/>
+          <w:szCs w:val="22"/>
+        </w:rPr>
+        <w:t>IOS App Store</w:t>
+      </w:r>
+    </w:p>
+    <w:p>
+      <w:pPr>
+        <w:pStyle w:val="NoSpacing"/>
+        <w:numPr>
+          <w:ilvl w:val="0"/>
+          <w:numId w:val="7"/>
+        </w:numPr>
+        <w:rPr>
+          <w:sz w:val="22"/>
+          <w:szCs w:val="22"/>
+        </w:rPr>
+      </w:pPr>
+      <w:r>
+        <w:rPr>
+          <w:sz w:val="22"/>
+          <w:szCs w:val="22"/>
+        </w:rPr>
+        <w:t>Desktop Computers/</w:t>
+      </w:r>
+      <w:proofErr w:type="spellStart"/>
+      <w:r>
+        <w:rPr>
+          <w:sz w:val="22"/>
+          <w:szCs w:val="22"/>
+        </w:rPr>
+        <w:t>Latops</w:t>
+      </w:r>
+      <w:proofErr w:type="spellEnd"/>
+      <w:r>
+        <w:rPr>
+          <w:sz w:val="22"/>
+          <w:szCs w:val="22"/>
+        </w:rPr>
+        <w:t>/</w:t>
+      </w:r>
+      <w:proofErr w:type="spellStart"/>
+      <w:r>
+        <w:rPr>
+          <w:sz w:val="22"/>
+          <w:szCs w:val="22"/>
+        </w:rPr>
+        <w:t>Macbooks</w:t>
+      </w:r>
+      <w:proofErr w:type="spellEnd"/>
+    </w:p>
+    <w:p>
+      <w:pPr>
+        <w:pStyle w:val="NoSpacing"/>
+        <w:numPr>
+          <w:ilvl w:val="0"/>
+          <w:numId w:val="7"/>
+        </w:numPr>
+        <w:rPr>
+          <w:sz w:val="22"/>
+          <w:szCs w:val="22"/>
+        </w:rPr>
+      </w:pPr>
+      <w:r>
+        <w:rPr>
+          <w:sz w:val="22"/>
+          <w:szCs w:val="22"/>
+        </w:rPr>
+        <w:t xml:space="preserve">Keyboards, Mice, Microphones, Speakers, Headphones, Webcams </w:t>
+      </w:r>
+    </w:p>
+    <w:p>
+      <w:pPr>
+        <w:pStyle w:val="NoSpacing"/>
+        <w:numPr>
+          <w:ilvl w:val="0"/>
+          <w:numId w:val="7"/>
+        </w:numPr>
+        <w:rPr>
+          <w:sz w:val="22"/>
+          <w:szCs w:val="22"/>
+        </w:rPr>
+      </w:pPr>
+      <w:r>
+        <w:rPr>
+          <w:sz w:val="22"/>
+          <w:szCs w:val="22"/>
+        </w:rPr>
+        <w:t xml:space="preserve">Office Space or home office if in lockdown </w:t>
+      </w:r>
+    </w:p>
+    <w:p>
+      <w:pPr>
+        <w:pStyle w:val="NoSpacing"/>
+        <w:ind w:left="360"/>
+        <w:rPr>
+          <w:sz w:val="22"/>
+          <w:szCs w:val="22"/>
+        </w:rPr>
+      </w:pPr>
+    </w:p>
+    <w:p>
+      <w:pPr>
+        <w:pStyle w:val="NoSpacing"/>
+        <w:ind w:left="360"/>
+        <w:rPr>
+          <w:sz w:val="22"/>
+          <w:szCs w:val="22"/>
+        </w:rPr>
+      </w:pPr>
+    </w:p>
+    <w:p>
+      <w:pPr>
+        <w:pStyle w:val="NoSpacing"/>
+        <w:ind w:left="360"/>
+        <w:rPr>
+          <w:sz w:val="22"/>
+          <w:szCs w:val="22"/>
+        </w:rPr>
+      </w:pPr>
+      <w:r>
+        <w:rPr>
+          <w:sz w:val="22"/>
+          <w:szCs w:val="22"/>
+        </w:rPr>
+        <w:t xml:space="preserve">Our team have all had experience using GitHub, Microsoft Teams, Microsoft Office, One Drive (or another cloud storage service), Windows or MAC operating systems and the use of computers in general. GitHub was used by all of us during this course and the other software we have all used in general day to day life. Some of us in the group have used coding platforms but not these specific ones that are listed. We believe this list of tools and technology will be all that the team needs to launch the Imperium Assist mobile application on IOS and Android devices. </w:t>
+      </w:r>
+    </w:p>
+    <w:p>
+      <w:pPr>
+        <w:pStyle w:val="NoSpacing"/>
+      </w:pPr>
+    </w:p>
+    <w:p>
+      <w:pPr>
+        <w:rPr>
+          <w:caps/>
+          <w:color w:val="FFFFFF"/>
+          <w:spacing w:val="15"/>
+          <w:sz w:val="32"/>
+          <w:szCs w:val="32"/>
+        </w:rPr>
+      </w:pPr>
+    </w:p>
+    <w:p>
+      <w:pPr>
+        <w:rPr>
+          <w:caps/>
+          <w:color w:val="FFFFFF"/>
+          <w:spacing w:val="15"/>
+          <w:sz w:val="32"/>
+          <w:szCs w:val="32"/>
+        </w:rPr>
+      </w:pPr>
+    </w:p>
+    <w:p>
+      <w:pPr>
+        <w:rPr>
+          <w:caps/>
+          <w:color w:val="FFFFFF"/>
+          <w:spacing w:val="15"/>
+          <w:sz w:val="32"/>
+          <w:szCs w:val="32"/>
+        </w:rPr>
+      </w:pPr>
+    </w:p>
+    <w:p>
+      <w:pPr>
+        <w:rPr>
+          <w:caps/>
+          <w:color w:val="FFFFFF"/>
+          <w:spacing w:val="15"/>
+          <w:sz w:val="32"/>
+          <w:szCs w:val="32"/>
+        </w:rPr>
+      </w:pPr>
+    </w:p>
+    <w:p>
+      <w:pPr>
+        <w:rPr>
+          <w:caps/>
+          <w:color w:val="FFFFFF"/>
+          <w:spacing w:val="15"/>
+          <w:sz w:val="32"/>
+          <w:szCs w:val="32"/>
+        </w:rPr>
+      </w:pPr>
+    </w:p>
+    <w:p>
+      <w:pPr>
+        <w:rPr>
+          <w:caps/>
+          <w:color w:val="FFFFFF"/>
+          <w:spacing w:val="15"/>
+          <w:sz w:val="32"/>
+          <w:szCs w:val="32"/>
+        </w:rPr>
+      </w:pPr>
+    </w:p>
+    <w:p>
+      <w:pPr>
+        <w:rPr>
+          <w:caps/>
+          <w:color w:val="FFFFFF"/>
+          <w:spacing w:val="15"/>
+          <w:sz w:val="32"/>
+          <w:szCs w:val="32"/>
+        </w:rPr>
+      </w:pPr>
+    </w:p>
+    <w:p>
+      <w:pPr>
+        <w:spacing w:before="1"/>
+        <w:ind w:left="840"/>
+        <w:jc w:val="both"/>
+        <w:rPr>
+          <w:b/>
+          <w:sz w:val="28"/>
+          <w:u w:val="single"/>
+        </w:rPr>
+      </w:pPr>
+    </w:p>
+    <w:p>
+      <w:pPr>
+        <w:pStyle w:val="Heading1"/>
+        <w:tabs>
+          <w:tab w:val="left" w:pos="9957"/>
+        </w:tabs>
+      </w:pPr>
+      <w:r>
+        <w:rPr>
+          <w:color w:val="FFFFFF"/>
+          <w:spacing w:val="12"/>
+          <w:shd w:val="clear" w:color="auto" w:fill="4471C4"/>
+        </w:rPr>
+        <w:lastRenderedPageBreak/>
         <w:t>Testing</w:t>
       </w:r>
+      <w:r>
+        <w:rPr>
+          <w:color w:val="FFFFFF"/>
+          <w:spacing w:val="11"/>
+          <w:shd w:val="clear" w:color="auto" w:fill="4471C4"/>
+        </w:rPr>
+        <w:tab/>
+      </w:r>
+    </w:p>
+    <w:p>
+      <w:pPr>
+        <w:spacing w:before="1"/>
+        <w:jc w:val="both"/>
+        <w:rPr>
+          <w:b/>
+          <w:sz w:val="28"/>
+          <w:u w:val="single"/>
+        </w:rPr>
+      </w:pPr>
+    </w:p>
+    <w:p>
+      <w:pPr>
+        <w:pStyle w:val="NoSpacing"/>
+        <w:rPr>
+          <w:sz w:val="22"/>
+          <w:szCs w:val="22"/>
+        </w:rPr>
+      </w:pPr>
+      <w:r>
+        <w:rPr>
+          <w:sz w:val="22"/>
+          <w:szCs w:val="22"/>
+        </w:rPr>
+        <w:t xml:space="preserve">The Imperium Assist App will endure vigorous testing through all stages of production, from early development right up until final release and for ongoing updates and patches. Before the app even begins the development stage, user testing will be conducted using surveys and focus groups. To find these users we will use the following methods: develop an email list through expressions of interest via social media posts, Beta user websites, Facebook Groups, Reddit, websites such as </w:t>
+      </w:r>
+      <w:hyperlink r:id="rId19" w:history="1">
+        <w:r>
+          <w:rPr>
+            <w:rStyle w:val="Hyperlink"/>
+            <w:sz w:val="22"/>
+            <w:szCs w:val="22"/>
+          </w:rPr>
+          <w:t>https://usabilityhub.com/</w:t>
+        </w:r>
+      </w:hyperlink>
+      <w:r>
+        <w:rPr>
+          <w:sz w:val="22"/>
+          <w:szCs w:val="22"/>
+        </w:rPr>
+        <w:t xml:space="preserve">, and once the App is in Beta stage we will have a big enough user list to help us with feedback and testing moving forward. </w:t>
+      </w:r>
+    </w:p>
+    <w:p>
+      <w:pPr>
+        <w:pStyle w:val="NoSpacing"/>
+        <w:rPr>
+          <w:sz w:val="22"/>
+          <w:szCs w:val="22"/>
+        </w:rPr>
+      </w:pPr>
+      <w:r>
+        <w:rPr>
+          <w:sz w:val="22"/>
+          <w:szCs w:val="22"/>
+        </w:rPr>
+        <w:t xml:space="preserve">Once we have found at least 1000 potential users we can start conducting the initial user surveys to find out what our users want from this application. This testing can be done using google forms to create surveys and easily view results. Please see an initial survey we conducted here: </w:t>
+      </w:r>
+      <w:hyperlink r:id="rId20" w:history="1">
+        <w:r>
+          <w:rPr>
+            <w:rStyle w:val="Hyperlink"/>
+            <w:sz w:val="22"/>
+            <w:szCs w:val="22"/>
+          </w:rPr>
+          <w:t>https://docs.google.com/forms/d/e/1FAIpQLSc8hLdL64qQ-RbGpt0o3Xpe9oEOFD2Nqi</w:t>
+        </w:r>
+        <w:r>
+          <w:rPr>
+            <w:rStyle w:val="Hyperlink"/>
+            <w:sz w:val="22"/>
+            <w:szCs w:val="22"/>
+          </w:rPr>
+          <w:t>c</w:t>
+        </w:r>
+        <w:r>
+          <w:rPr>
+            <w:rStyle w:val="Hyperlink"/>
+            <w:sz w:val="22"/>
+            <w:szCs w:val="22"/>
+          </w:rPr>
+          <w:t>h</w:t>
+        </w:r>
+        <w:r>
+          <w:rPr>
+            <w:rStyle w:val="Hyperlink"/>
+            <w:sz w:val="22"/>
+            <w:szCs w:val="22"/>
+          </w:rPr>
+          <w:t>d</w:t>
+        </w:r>
+        <w:r>
+          <w:rPr>
+            <w:rStyle w:val="Hyperlink"/>
+            <w:sz w:val="22"/>
+            <w:szCs w:val="22"/>
+          </w:rPr>
+          <w:t>HstK6JJ0fuoUQ/</w:t>
+        </w:r>
+        <w:r>
+          <w:rPr>
+            <w:rStyle w:val="Hyperlink"/>
+            <w:sz w:val="22"/>
+            <w:szCs w:val="22"/>
+          </w:rPr>
+          <w:t>v</w:t>
+        </w:r>
+        <w:r>
+          <w:rPr>
+            <w:rStyle w:val="Hyperlink"/>
+            <w:sz w:val="22"/>
+            <w:szCs w:val="22"/>
+          </w:rPr>
+          <w:t>iewform?usp=sf_link</w:t>
+        </w:r>
+      </w:hyperlink>
+    </w:p>
+    <w:p>
+      <w:pPr>
+        <w:pStyle w:val="NoSpacing"/>
+        <w:rPr>
+          <w:sz w:val="22"/>
+          <w:szCs w:val="22"/>
+        </w:rPr>
+      </w:pPr>
+      <w:r>
+        <w:rPr>
+          <w:sz w:val="22"/>
+          <w:szCs w:val="22"/>
+        </w:rPr>
+        <w:t xml:space="preserve">The results from this survey will help to determine how many people will benefit from this application and what extra features we could add during development or update stages. </w:t>
+      </w:r>
+    </w:p>
+    <w:p>
+      <w:pPr>
+        <w:pStyle w:val="NoSpacing"/>
+        <w:rPr>
+          <w:sz w:val="22"/>
+          <w:szCs w:val="22"/>
+        </w:rPr>
+      </w:pPr>
+      <w:r>
+        <w:rPr>
+          <w:sz w:val="22"/>
+          <w:szCs w:val="22"/>
+        </w:rPr>
+        <w:t xml:space="preserve">This next mock-up survey would be used on the users that have been using the Imperium Assist application so we can fix any issues or add/remove sections highlighted in the results from this survey: </w:t>
+      </w:r>
+    </w:p>
+    <w:p>
+      <w:pPr>
+        <w:pStyle w:val="NoSpacing"/>
+        <w:rPr>
+          <w:sz w:val="22"/>
+          <w:szCs w:val="22"/>
+        </w:rPr>
+      </w:pPr>
+      <w:hyperlink r:id="rId21" w:history="1">
+        <w:r>
+          <w:rPr>
+            <w:rStyle w:val="Hyperlink"/>
+            <w:sz w:val="22"/>
+            <w:szCs w:val="22"/>
+          </w:rPr>
+          <w:t>https://docs.goo</w:t>
+        </w:r>
+        <w:r>
+          <w:rPr>
+            <w:rStyle w:val="Hyperlink"/>
+            <w:sz w:val="22"/>
+            <w:szCs w:val="22"/>
+          </w:rPr>
+          <w:t>g</w:t>
+        </w:r>
+        <w:r>
+          <w:rPr>
+            <w:rStyle w:val="Hyperlink"/>
+            <w:sz w:val="22"/>
+            <w:szCs w:val="22"/>
+          </w:rPr>
+          <w:t>le.com/forms/d/e/1FAIpQLSfphmvsY8nDqYPqXkQVLSFhYRbNK1mFR4tGh2XnyjilIGmdZw/viewform?usp=sf_link</w:t>
+        </w:r>
+      </w:hyperlink>
+    </w:p>
+    <w:p>
+      <w:pPr>
+        <w:pStyle w:val="NoSpacing"/>
+        <w:rPr>
+          <w:sz w:val="22"/>
+          <w:szCs w:val="22"/>
+        </w:rPr>
+      </w:pPr>
+      <w:r>
+        <w:rPr>
+          <w:sz w:val="22"/>
+          <w:szCs w:val="22"/>
+        </w:rPr>
+        <w:t xml:space="preserve">Focus groups will also be run so we can observe users actively using our application and gain vital feedback from this process. These focus groups will also be used to find any potential errors withing the application. </w:t>
+      </w:r>
+    </w:p>
+    <w:p>
+      <w:pPr>
+        <w:pStyle w:val="NoSpacing"/>
+        <w:rPr>
+          <w:sz w:val="22"/>
+          <w:szCs w:val="22"/>
+        </w:rPr>
+      </w:pPr>
+      <w:r>
+        <w:rPr>
+          <w:sz w:val="22"/>
+          <w:szCs w:val="22"/>
+        </w:rPr>
+        <w:t xml:space="preserve">Before the Beta version is released and again before full release, the Government will outsource and fund another development team to run testing and error checks on Imperium Assist to ensure that nothing has been missed by the original development team. </w:t>
+      </w:r>
+    </w:p>
+    <w:p/>
+    <w:p>
+      <w:pPr>
+        <w:spacing w:before="1"/>
+        <w:ind w:left="840"/>
+        <w:jc w:val="both"/>
+        <w:rPr>
+          <w:b/>
+          <w:sz w:val="28"/>
+          <w:u w:val="single"/>
+        </w:rPr>
+      </w:pPr>
+    </w:p>
+    <w:p>
+      <w:pPr>
+        <w:spacing w:before="1"/>
+        <w:ind w:left="840"/>
+        <w:jc w:val="both"/>
+        <w:rPr>
+          <w:b/>
+          <w:sz w:val="28"/>
+          <w:u w:val="single"/>
+        </w:rPr>
+      </w:pPr>
+      <w:r>
+        <w:rPr>
+          <w:noProof/>
+        </w:rPr>
+        <w:drawing>
+          <wp:anchor distT="0" distB="0" distL="114300" distR="114300" simplePos="0" relativeHeight="251665408" behindDoc="1" locked="0" layoutInCell="1" allowOverlap="1" wp14:anchorId="3362C3BE" wp14:editId="0B11A3B2">
+            <wp:simplePos x="0" y="0"/>
+            <wp:positionH relativeFrom="column">
+              <wp:posOffset>1009650</wp:posOffset>
+            </wp:positionH>
+            <wp:positionV relativeFrom="paragraph">
+              <wp:posOffset>199390</wp:posOffset>
+            </wp:positionV>
+            <wp:extent cx="4610100" cy="3513455"/>
+            <wp:effectExtent l="0" t="0" r="0" b="0"/>
+            <wp:wrapTight wrapText="bothSides">
+              <wp:wrapPolygon edited="0">
+                <wp:start x="0" y="0"/>
+                <wp:lineTo x="0" y="21432"/>
+                <wp:lineTo x="21511" y="21432"/>
+                <wp:lineTo x="21511" y="0"/>
+                <wp:lineTo x="0" y="0"/>
+              </wp:wrapPolygon>
+            </wp:wrapTight>
+            <wp:docPr id="13" name="Picture 13"/>
+            <wp:cNvGraphicFramePr>
+              <a:graphicFrameLocks xmlns:a="http://schemas.openxmlformats.org/drawingml/2006/main" noChangeAspect="1"/>
+            </wp:cNvGraphicFramePr>
+            <a:graphic xmlns:a="http://schemas.openxmlformats.org/drawingml/2006/main">
+              <a:graphicData uri="http://schemas.openxmlformats.org/drawingml/2006/picture">
+                <pic:pic xmlns:pic="http://schemas.openxmlformats.org/drawingml/2006/picture">
+                  <pic:nvPicPr>
+                    <pic:cNvPr id="0" name="Picture 7"/>
+                    <pic:cNvPicPr>
+                      <a:picLocks noChangeAspect="1" noChangeArrowheads="1"/>
+                    </pic:cNvPicPr>
+                  </pic:nvPicPr>
+                  <pic:blipFill>
+                    <a:blip r:embed="rId22">
+                      <a:extLst>
+                        <a:ext uri="{28A0092B-C50C-407E-A947-70E740481C1C}">
+                          <a14:useLocalDpi xmlns:a14="http://schemas.microsoft.com/office/drawing/2010/main" val="0"/>
+                        </a:ext>
+                      </a:extLst>
+                    </a:blip>
+                    <a:srcRect/>
+                    <a:stretch>
+                      <a:fillRect/>
+                    </a:stretch>
+                  </pic:blipFill>
+                  <pic:spPr bwMode="auto">
+                    <a:xfrm>
+                      <a:off x="0" y="0"/>
+                      <a:ext cx="4610100" cy="3513455"/>
+                    </a:xfrm>
+                    <a:prstGeom prst="rect">
+                      <a:avLst/>
+                    </a:prstGeom>
+                    <a:noFill/>
+                    <a:ln>
+                      <a:noFill/>
+                    </a:ln>
+                  </pic:spPr>
+                </pic:pic>
+              </a:graphicData>
+            </a:graphic>
+            <wp14:sizeRelH relativeFrom="page">
+              <wp14:pctWidth>0</wp14:pctWidth>
+            </wp14:sizeRelH>
+            <wp14:sizeRelV relativeFrom="page">
+              <wp14:pctHeight>0</wp14:pctHeight>
+            </wp14:sizeRelV>
+          </wp:anchor>
+        </w:drawing>
+      </w:r>
+    </w:p>
+    <w:p>
+      <w:pPr>
+        <w:spacing w:before="1"/>
+        <w:ind w:left="840"/>
+        <w:jc w:val="both"/>
+        <w:rPr>
+          <w:b/>
+          <w:sz w:val="28"/>
+          <w:u w:val="single"/>
+        </w:rPr>
+      </w:pPr>
+    </w:p>
+    <w:p>
+      <w:pPr>
+        <w:spacing w:before="1"/>
+        <w:ind w:left="840"/>
+        <w:jc w:val="both"/>
+        <w:rPr>
+          <w:b/>
+          <w:sz w:val="28"/>
+          <w:u w:val="single"/>
+        </w:rPr>
+      </w:pPr>
+    </w:p>
+    <w:p>
+      <w:pPr>
+        <w:spacing w:before="1"/>
+        <w:ind w:left="840"/>
+        <w:jc w:val="both"/>
+        <w:rPr>
+          <w:b/>
+          <w:sz w:val="28"/>
+          <w:u w:val="single"/>
+        </w:rPr>
+      </w:pPr>
+    </w:p>
+    <w:p>
+      <w:pPr>
+        <w:spacing w:before="1"/>
+        <w:ind w:left="840"/>
+        <w:jc w:val="both"/>
+        <w:rPr>
+          <w:b/>
+          <w:sz w:val="28"/>
+          <w:u w:val="single"/>
+        </w:rPr>
+      </w:pPr>
+    </w:p>
+    <w:p>
+      <w:pPr>
+        <w:spacing w:before="1"/>
+        <w:ind w:left="840"/>
+        <w:jc w:val="both"/>
+        <w:rPr>
+          <w:b/>
+          <w:sz w:val="28"/>
+          <w:u w:val="single"/>
+        </w:rPr>
+      </w:pPr>
+    </w:p>
+    <w:p>
+      <w:pPr>
+        <w:spacing w:before="1"/>
+        <w:ind w:left="840"/>
+        <w:jc w:val="both"/>
+        <w:rPr>
+          <w:b/>
+          <w:sz w:val="28"/>
+          <w:u w:val="single"/>
+        </w:rPr>
+      </w:pPr>
+    </w:p>
+    <w:p>
+      <w:pPr>
+        <w:spacing w:before="1"/>
+        <w:ind w:left="840"/>
+        <w:jc w:val="both"/>
+        <w:rPr>
+          <w:b/>
+          <w:sz w:val="28"/>
+          <w:u w:val="single"/>
+        </w:rPr>
+      </w:pPr>
+    </w:p>
+    <w:p>
+      <w:pPr>
+        <w:spacing w:before="1"/>
+        <w:ind w:left="840"/>
+        <w:jc w:val="both"/>
+        <w:rPr>
+          <w:b/>
+          <w:sz w:val="28"/>
+          <w:u w:val="single"/>
+        </w:rPr>
+      </w:pPr>
+    </w:p>
+    <w:p>
+      <w:pPr>
+        <w:spacing w:before="1"/>
+        <w:ind w:left="840"/>
+        <w:jc w:val="both"/>
+        <w:rPr>
+          <w:b/>
+          <w:sz w:val="28"/>
+          <w:u w:val="single"/>
+        </w:rPr>
+      </w:pPr>
+    </w:p>
+    <w:p>
+      <w:pPr>
+        <w:spacing w:before="1"/>
+        <w:ind w:left="840"/>
+        <w:jc w:val="both"/>
+        <w:rPr>
+          <w:b/>
+          <w:sz w:val="28"/>
+          <w:u w:val="single"/>
+        </w:rPr>
+      </w:pPr>
+    </w:p>
+    <w:p>
+      <w:pPr>
+        <w:spacing w:before="1"/>
+        <w:ind w:left="840"/>
+        <w:jc w:val="both"/>
+        <w:rPr>
+          <w:b/>
+          <w:sz w:val="28"/>
+          <w:u w:val="single"/>
+        </w:rPr>
+      </w:pPr>
+    </w:p>
+    <w:p>
+      <w:pPr>
+        <w:spacing w:before="1"/>
+        <w:ind w:left="840"/>
+        <w:jc w:val="both"/>
+        <w:rPr>
+          <w:b/>
+          <w:sz w:val="28"/>
+          <w:u w:val="single"/>
+        </w:rPr>
+      </w:pPr>
+    </w:p>
+    <w:p>
+      <w:pPr>
+        <w:spacing w:before="1"/>
+        <w:ind w:left="840"/>
+        <w:jc w:val="both"/>
+        <w:rPr>
+          <w:b/>
+          <w:sz w:val="28"/>
+          <w:u w:val="single"/>
+        </w:rPr>
+      </w:pPr>
+    </w:p>
+    <w:p>
+      <w:pPr>
+        <w:spacing w:before="1"/>
+        <w:ind w:left="840"/>
+        <w:jc w:val="both"/>
+        <w:rPr>
+          <w:b/>
+          <w:sz w:val="28"/>
+          <w:u w:val="single"/>
+        </w:rPr>
+      </w:pPr>
+    </w:p>
+    <w:p>
+      <w:pPr>
+        <w:spacing w:before="1"/>
+        <w:ind w:left="840"/>
+        <w:jc w:val="both"/>
+        <w:rPr>
+          <w:b/>
+          <w:sz w:val="28"/>
+          <w:u w:val="single"/>
+        </w:rPr>
+      </w:pPr>
+    </w:p>
+    <w:p>
+      <w:pPr>
+        <w:spacing w:before="1"/>
+        <w:ind w:left="840"/>
+        <w:jc w:val="both"/>
+        <w:rPr>
+          <w:b/>
+          <w:sz w:val="28"/>
+          <w:u w:val="single"/>
+        </w:rPr>
+      </w:pPr>
+    </w:p>
+    <w:p>
+      <w:pPr>
+        <w:spacing w:before="1"/>
+        <w:ind w:left="840"/>
+        <w:jc w:val="both"/>
+        <w:rPr>
+          <w:b/>
+          <w:sz w:val="28"/>
+          <w:u w:val="single"/>
+        </w:rPr>
+      </w:pPr>
     </w:p>
     <w:p>
       <w:pPr>
@@ -6487,15 +8203,7 @@
         </w:rPr>
       </w:pPr>
       <w:r>
-        <w:t xml:space="preserve">Position Descriptions for </w:t>
-      </w:r>
-      <w:proofErr w:type="gramStart"/>
-      <w:r>
-        <w:t>4</w:t>
-      </w:r>
-      <w:proofErr w:type="gramEnd"/>
-      <w:r>
-        <w:t xml:space="preserve"> staff members</w:t>
+        <w:t>Position Descriptions for 4 staff members</w:t>
       </w:r>
       <w:r>
         <w:t>.</w:t>
@@ -7026,7 +8734,7 @@
 </file>
 
 <file path=word/endnotes.xml><?xml version="1.0" encoding="utf-8"?>
-<w:endnotes xmlns:wpc="http://schemas.microsoft.com/office/word/2010/wordprocessingCanvas" xmlns:cx="http://schemas.microsoft.com/office/drawing/2014/chartex" xmlns:cx1="http://schemas.microsoft.com/office/drawing/2015/9/8/chartex" xmlns:mc="http://schemas.openxmlformats.org/markup-compatibility/2006" xmlns:o="urn:schemas-microsoft-com:office:office" xmlns:r="http://schemas.openxmlformats.org/officeDocument/2006/relationships" xmlns:m="http://schemas.openxmlformats.org/officeDocument/2006/math" xmlns:v="urn:schemas-microsoft-com:vml" xmlns:wp14="http://schemas.microsoft.com/office/word/2010/wordprocessingDrawing" xmlns:wp="http://schemas.openxmlformats.org/drawingml/2006/wordprocessingDrawing" xmlns:w10="urn:schemas-microsoft-com:office:word" xmlns:w="http://schemas.openxmlformats.org/wordprocessingml/2006/main" xmlns:w14="http://schemas.microsoft.com/office/word/2010/wordml" xmlns:w15="http://schemas.microsoft.com/office/word/2012/wordml" xmlns:w16se="http://schemas.microsoft.com/office/word/2015/wordml/symex" xmlns:wpg="http://schemas.microsoft.com/office/word/2010/wordprocessingGroup" xmlns:wpi="http://schemas.microsoft.com/office/word/2010/wordprocessingInk" xmlns:wne="http://schemas.microsoft.com/office/word/2006/wordml" xmlns:wps="http://schemas.microsoft.com/office/word/2010/wordprocessingShape" mc:Ignorable="w14 w15 w16se wp14">
+<w:endnotes xmlns:wpc="http://schemas.microsoft.com/office/word/2010/wordprocessingCanvas" xmlns:cx="http://schemas.microsoft.com/office/drawing/2014/chartex" xmlns:cx1="http://schemas.microsoft.com/office/drawing/2015/9/8/chartex" xmlns:cx2="http://schemas.microsoft.com/office/drawing/2015/10/21/chartex" xmlns:cx3="http://schemas.microsoft.com/office/drawing/2016/5/9/chartex" xmlns:cx4="http://schemas.microsoft.com/office/drawing/2016/5/10/chartex" xmlns:cx5="http://schemas.microsoft.com/office/drawing/2016/5/11/chartex" xmlns:cx6="http://schemas.microsoft.com/office/drawing/2016/5/12/chartex" xmlns:cx7="http://schemas.microsoft.com/office/drawing/2016/5/13/chartex" xmlns:cx8="http://schemas.microsoft.com/office/drawing/2016/5/14/chartex" xmlns:mc="http://schemas.openxmlformats.org/markup-compatibility/2006" xmlns:aink="http://schemas.microsoft.com/office/drawing/2016/ink" xmlns:am3d="http://schemas.microsoft.com/office/drawing/2017/model3d" xmlns:o="urn:schemas-microsoft-com:office:office" xmlns:r="http://schemas.openxmlformats.org/officeDocument/2006/relationships" xmlns:m="http://schemas.openxmlformats.org/officeDocument/2006/math" xmlns:v="urn:schemas-microsoft-com:vml" xmlns:wp14="http://schemas.microsoft.com/office/word/2010/wordprocessingDrawing" xmlns:wp="http://schemas.openxmlformats.org/drawingml/2006/wordprocessingDrawing" xmlns:w10="urn:schemas-microsoft-com:office:word" xmlns:w="http://schemas.openxmlformats.org/wordprocessingml/2006/main" xmlns:w14="http://schemas.microsoft.com/office/word/2010/wordml" xmlns:w15="http://schemas.microsoft.com/office/word/2012/wordml" xmlns:w16cex="http://schemas.microsoft.com/office/word/2018/wordml/cex" xmlns:w16cid="http://schemas.microsoft.com/office/word/2016/wordml/cid" xmlns:w16="http://schemas.microsoft.com/office/word/2018/wordml" xmlns:w16se="http://schemas.microsoft.com/office/word/2015/wordml/symex" xmlns:wpg="http://schemas.microsoft.com/office/word/2010/wordprocessingGroup" xmlns:wpi="http://schemas.microsoft.com/office/word/2010/wordprocessingInk" xmlns:wne="http://schemas.microsoft.com/office/word/2006/wordml" xmlns:wps="http://schemas.microsoft.com/office/word/2010/wordprocessingShape" mc:Ignorable="w14 w15 w16se w16cid w16 w16cex wp14">
   <w:endnote w:type="separator" w:id="-1">
     <w:p>
       <w:r>
@@ -7045,7 +8753,7 @@
 </file>
 
 <file path=word/footer1.xml><?xml version="1.0" encoding="utf-8"?>
-<w:ftr xmlns:wpc="http://schemas.microsoft.com/office/word/2010/wordprocessingCanvas" xmlns:cx="http://schemas.microsoft.com/office/drawing/2014/chartex" xmlns:cx1="http://schemas.microsoft.com/office/drawing/2015/9/8/chartex" xmlns:mc="http://schemas.openxmlformats.org/markup-compatibility/2006" xmlns:o="urn:schemas-microsoft-com:office:office" xmlns:r="http://schemas.openxmlformats.org/officeDocument/2006/relationships" xmlns:m="http://schemas.openxmlformats.org/officeDocument/2006/math" xmlns:v="urn:schemas-microsoft-com:vml" xmlns:wp14="http://schemas.microsoft.com/office/word/2010/wordprocessingDrawing" xmlns:wp="http://schemas.openxmlformats.org/drawingml/2006/wordprocessingDrawing" xmlns:w10="urn:schemas-microsoft-com:office:word" xmlns:w="http://schemas.openxmlformats.org/wordprocessingml/2006/main" xmlns:w14="http://schemas.microsoft.com/office/word/2010/wordml" xmlns:w15="http://schemas.microsoft.com/office/word/2012/wordml" xmlns:w16se="http://schemas.microsoft.com/office/word/2015/wordml/symex" xmlns:wpg="http://schemas.microsoft.com/office/word/2010/wordprocessingGroup" xmlns:wpi="http://schemas.microsoft.com/office/word/2010/wordprocessingInk" xmlns:wne="http://schemas.microsoft.com/office/word/2006/wordml" xmlns:wps="http://schemas.microsoft.com/office/word/2010/wordprocessingShape" mc:Ignorable="w14 w15 w16se wp14">
+<w:ftr xmlns:wpc="http://schemas.microsoft.com/office/word/2010/wordprocessingCanvas" xmlns:cx="http://schemas.microsoft.com/office/drawing/2014/chartex" xmlns:cx1="http://schemas.microsoft.com/office/drawing/2015/9/8/chartex" xmlns:cx2="http://schemas.microsoft.com/office/drawing/2015/10/21/chartex" xmlns:cx3="http://schemas.microsoft.com/office/drawing/2016/5/9/chartex" xmlns:cx4="http://schemas.microsoft.com/office/drawing/2016/5/10/chartex" xmlns:cx5="http://schemas.microsoft.com/office/drawing/2016/5/11/chartex" xmlns:cx6="http://schemas.microsoft.com/office/drawing/2016/5/12/chartex" xmlns:cx7="http://schemas.microsoft.com/office/drawing/2016/5/13/chartex" xmlns:cx8="http://schemas.microsoft.com/office/drawing/2016/5/14/chartex" xmlns:mc="http://schemas.openxmlformats.org/markup-compatibility/2006" xmlns:aink="http://schemas.microsoft.com/office/drawing/2016/ink" xmlns:am3d="http://schemas.microsoft.com/office/drawing/2017/model3d" xmlns:o="urn:schemas-microsoft-com:office:office" xmlns:r="http://schemas.openxmlformats.org/officeDocument/2006/relationships" xmlns:m="http://schemas.openxmlformats.org/officeDocument/2006/math" xmlns:v="urn:schemas-microsoft-com:vml" xmlns:wp14="http://schemas.microsoft.com/office/word/2010/wordprocessingDrawing" xmlns:wp="http://schemas.openxmlformats.org/drawingml/2006/wordprocessingDrawing" xmlns:w10="urn:schemas-microsoft-com:office:word" xmlns:w="http://schemas.openxmlformats.org/wordprocessingml/2006/main" xmlns:w14="http://schemas.microsoft.com/office/word/2010/wordml" xmlns:w15="http://schemas.microsoft.com/office/word/2012/wordml" xmlns:w16cex="http://schemas.microsoft.com/office/word/2018/wordml/cex" xmlns:w16cid="http://schemas.microsoft.com/office/word/2016/wordml/cid" xmlns:w16="http://schemas.microsoft.com/office/word/2018/wordml" xmlns:w16se="http://schemas.microsoft.com/office/word/2015/wordml/symex" xmlns:wpg="http://schemas.microsoft.com/office/word/2010/wordprocessingGroup" xmlns:wpi="http://schemas.microsoft.com/office/word/2010/wordprocessingInk" xmlns:wne="http://schemas.microsoft.com/office/word/2006/wordml" xmlns:wps="http://schemas.microsoft.com/office/word/2010/wordprocessingShape" mc:Ignorable="w14 w15 w16se w16cid w16 w16cex wp14">
   <w:p>
     <w:pPr>
       <w:pStyle w:val="BodyText"/>
@@ -7062,7 +8770,7 @@
       <mc:AlternateContent>
         <mc:Choice Requires="wps">
           <w:drawing>
-            <wp:anchor distT="0" distB="0" distL="114300" distR="114300" simplePos="0" relativeHeight="250689536" behindDoc="1" locked="0" layoutInCell="1" allowOverlap="1">
+            <wp:anchor distT="0" distB="0" distL="114300" distR="114300" simplePos="0" relativeHeight="250689536" behindDoc="1" locked="0" layoutInCell="1" allowOverlap="1" wp14:anchorId="4B7A1C97" wp14:editId="26A7A965">
               <wp:simplePos x="0" y="0"/>
               <wp:positionH relativeFrom="page">
                 <wp:posOffset>901700</wp:posOffset>
@@ -7157,11 +8865,11 @@
         </mc:Choice>
         <mc:Fallback>
           <w:pict>
-            <v:shapetype id="_x0000_t202" coordsize="21600,21600" o:spt="202" path="m,l,21600r21600,l21600,xe">
+            <v:shapetype w14:anchorId="4B7A1C97" id="_x0000_t202" coordsize="21600,21600" o:spt="202" path="m,l,21600r21600,l21600,xe">
               <v:stroke joinstyle="miter"/>
               <v:path gradientshapeok="t" o:connecttype="rect"/>
             </v:shapetype>
-            <v:shape id="Text Box 1" o:spid="_x0000_s1028" type="#_x0000_t202" style="position:absolute;margin-left:71pt;margin-top:755.8pt;width:187.4pt;height:11pt;z-index:-252626944;visibility:visible;mso-wrap-style:square;mso-width-percent:0;mso-height-percent:0;mso-wrap-distance-left:9pt;mso-wrap-distance-top:0;mso-wrap-distance-right:9pt;mso-wrap-distance-bottom:0;mso-position-horizontal:absolute;mso-position-horizontal-relative:page;mso-position-vertical:absolute;mso-position-vertical-relative:page;mso-width-percent:0;mso-height-percent:0;mso-width-relative:page;mso-height-relative:page;v-text-anchor:top" o:gfxdata="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" filled="f" stroked="f">
+            <v:shape id="Text Box 1" o:spid="_x0000_s1028" type="#_x0000_t202" style="position:absolute;margin-left:71pt;margin-top:755.8pt;width:187.4pt;height:11pt;z-index:-252626944;visibility:visible;mso-wrap-style:square;mso-width-percent:0;mso-height-percent:0;mso-wrap-distance-left:9pt;mso-wrap-distance-top:0;mso-wrap-distance-right:9pt;mso-wrap-distance-bottom:0;mso-position-horizontal:absolute;mso-position-horizontal-relative:page;mso-position-vertical:absolute;mso-position-vertical-relative:page;mso-width-percent:0;mso-height-percent:0;mso-width-relative:page;mso-height-relative:page;v-text-anchor:top" o:gfxdata="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" filled="f" stroked="f">
               <v:textbox inset="0,0,0,0">
                 <w:txbxContent>
                   <w:p>
@@ -7198,7 +8906,7 @@
 </file>
 
 <file path=word/footnotes.xml><?xml version="1.0" encoding="utf-8"?>
-<w:footnotes xmlns:wpc="http://schemas.microsoft.com/office/word/2010/wordprocessingCanvas" xmlns:cx="http://schemas.microsoft.com/office/drawing/2014/chartex" xmlns:cx1="http://schemas.microsoft.com/office/drawing/2015/9/8/chartex" xmlns:mc="http://schemas.openxmlformats.org/markup-compatibility/2006" xmlns:o="urn:schemas-microsoft-com:office:office" xmlns:r="http://schemas.openxmlformats.org/officeDocument/2006/relationships" xmlns:m="http://schemas.openxmlformats.org/officeDocument/2006/math" xmlns:v="urn:schemas-microsoft-com:vml" xmlns:wp14="http://schemas.microsoft.com/office/word/2010/wordprocessingDrawing" xmlns:wp="http://schemas.openxmlformats.org/drawingml/2006/wordprocessingDrawing" xmlns:w10="urn:schemas-microsoft-com:office:word" xmlns:w="http://schemas.openxmlformats.org/wordprocessingml/2006/main" xmlns:w14="http://schemas.microsoft.com/office/word/2010/wordml" xmlns:w15="http://schemas.microsoft.com/office/word/2012/wordml" xmlns:w16se="http://schemas.microsoft.com/office/word/2015/wordml/symex" xmlns:wpg="http://schemas.microsoft.com/office/word/2010/wordprocessingGroup" xmlns:wpi="http://schemas.microsoft.com/office/word/2010/wordprocessingInk" xmlns:wne="http://schemas.microsoft.com/office/word/2006/wordml" xmlns:wps="http://schemas.microsoft.com/office/word/2010/wordprocessingShape" mc:Ignorable="w14 w15 w16se wp14">
+<w:footnotes xmlns:wpc="http://schemas.microsoft.com/office/word/2010/wordprocessingCanvas" xmlns:cx="http://schemas.microsoft.com/office/drawing/2014/chartex" xmlns:cx1="http://schemas.microsoft.com/office/drawing/2015/9/8/chartex" xmlns:cx2="http://schemas.microsoft.com/office/drawing/2015/10/21/chartex" xmlns:cx3="http://schemas.microsoft.com/office/drawing/2016/5/9/chartex" xmlns:cx4="http://schemas.microsoft.com/office/drawing/2016/5/10/chartex" xmlns:cx5="http://schemas.microsoft.com/office/drawing/2016/5/11/chartex" xmlns:cx6="http://schemas.microsoft.com/office/drawing/2016/5/12/chartex" xmlns:cx7="http://schemas.microsoft.com/office/drawing/2016/5/13/chartex" xmlns:cx8="http://schemas.microsoft.com/office/drawing/2016/5/14/chartex" xmlns:mc="http://schemas.openxmlformats.org/markup-compatibility/2006" xmlns:aink="http://schemas.microsoft.com/office/drawing/2016/ink" xmlns:am3d="http://schemas.microsoft.com/office/drawing/2017/model3d" xmlns:o="urn:schemas-microsoft-com:office:office" xmlns:r="http://schemas.openxmlformats.org/officeDocument/2006/relationships" xmlns:m="http://schemas.openxmlformats.org/officeDocument/2006/math" xmlns:v="urn:schemas-microsoft-com:vml" xmlns:wp14="http://schemas.microsoft.com/office/word/2010/wordprocessingDrawing" xmlns:wp="http://schemas.openxmlformats.org/drawingml/2006/wordprocessingDrawing" xmlns:w10="urn:schemas-microsoft-com:office:word" xmlns:w="http://schemas.openxmlformats.org/wordprocessingml/2006/main" xmlns:w14="http://schemas.microsoft.com/office/word/2010/wordml" xmlns:w15="http://schemas.microsoft.com/office/word/2012/wordml" xmlns:w16cex="http://schemas.microsoft.com/office/word/2018/wordml/cex" xmlns:w16cid="http://schemas.microsoft.com/office/word/2016/wordml/cid" xmlns:w16="http://schemas.microsoft.com/office/word/2018/wordml" xmlns:w16se="http://schemas.microsoft.com/office/word/2015/wordml/symex" xmlns:wpg="http://schemas.microsoft.com/office/word/2010/wordprocessingGroup" xmlns:wpi="http://schemas.microsoft.com/office/word/2010/wordprocessingInk" xmlns:wne="http://schemas.microsoft.com/office/word/2006/wordml" xmlns:wps="http://schemas.microsoft.com/office/word/2010/wordprocessingShape" mc:Ignorable="w14 w15 w16se w16cid w16 w16cex wp14">
   <w:footnote w:type="separator" w:id="-1">
     <w:p>
       <w:r>
@@ -7217,7 +8925,7 @@
 </file>
 
 <file path=word/header1.xml><?xml version="1.0" encoding="utf-8"?>
-<w:hdr xmlns:wpc="http://schemas.microsoft.com/office/word/2010/wordprocessingCanvas" xmlns:cx="http://schemas.microsoft.com/office/drawing/2014/chartex" xmlns:cx1="http://schemas.microsoft.com/office/drawing/2015/9/8/chartex" xmlns:mc="http://schemas.openxmlformats.org/markup-compatibility/2006" xmlns:o="urn:schemas-microsoft-com:office:office" xmlns:r="http://schemas.openxmlformats.org/officeDocument/2006/relationships" xmlns:m="http://schemas.openxmlformats.org/officeDocument/2006/math" xmlns:v="urn:schemas-microsoft-com:vml" xmlns:wp14="http://schemas.microsoft.com/office/word/2010/wordprocessingDrawing" xmlns:wp="http://schemas.openxmlformats.org/drawingml/2006/wordprocessingDrawing" xmlns:w10="urn:schemas-microsoft-com:office:word" xmlns:w="http://schemas.openxmlformats.org/wordprocessingml/2006/main" xmlns:w14="http://schemas.microsoft.com/office/word/2010/wordml" xmlns:w15="http://schemas.microsoft.com/office/word/2012/wordml" xmlns:w16se="http://schemas.microsoft.com/office/word/2015/wordml/symex" xmlns:wpg="http://schemas.microsoft.com/office/word/2010/wordprocessingGroup" xmlns:wpi="http://schemas.microsoft.com/office/word/2010/wordprocessingInk" xmlns:wne="http://schemas.microsoft.com/office/word/2006/wordml" xmlns:wps="http://schemas.microsoft.com/office/word/2010/wordprocessingShape" mc:Ignorable="w14 w15 w16se wp14">
+<w:hdr xmlns:wpc="http://schemas.microsoft.com/office/word/2010/wordprocessingCanvas" xmlns:cx="http://schemas.microsoft.com/office/drawing/2014/chartex" xmlns:cx1="http://schemas.microsoft.com/office/drawing/2015/9/8/chartex" xmlns:cx2="http://schemas.microsoft.com/office/drawing/2015/10/21/chartex" xmlns:cx3="http://schemas.microsoft.com/office/drawing/2016/5/9/chartex" xmlns:cx4="http://schemas.microsoft.com/office/drawing/2016/5/10/chartex" xmlns:cx5="http://schemas.microsoft.com/office/drawing/2016/5/11/chartex" xmlns:cx6="http://schemas.microsoft.com/office/drawing/2016/5/12/chartex" xmlns:cx7="http://schemas.microsoft.com/office/drawing/2016/5/13/chartex" xmlns:cx8="http://schemas.microsoft.com/office/drawing/2016/5/14/chartex" xmlns:mc="http://schemas.openxmlformats.org/markup-compatibility/2006" xmlns:aink="http://schemas.microsoft.com/office/drawing/2016/ink" xmlns:am3d="http://schemas.microsoft.com/office/drawing/2017/model3d" xmlns:o="urn:schemas-microsoft-com:office:office" xmlns:r="http://schemas.openxmlformats.org/officeDocument/2006/relationships" xmlns:m="http://schemas.openxmlformats.org/officeDocument/2006/math" xmlns:v="urn:schemas-microsoft-com:vml" xmlns:wp14="http://schemas.microsoft.com/office/word/2010/wordprocessingDrawing" xmlns:wp="http://schemas.openxmlformats.org/drawingml/2006/wordprocessingDrawing" xmlns:w10="urn:schemas-microsoft-com:office:word" xmlns:w="http://schemas.openxmlformats.org/wordprocessingml/2006/main" xmlns:w14="http://schemas.microsoft.com/office/word/2010/wordml" xmlns:w15="http://schemas.microsoft.com/office/word/2012/wordml" xmlns:w16cex="http://schemas.microsoft.com/office/word/2018/wordml/cex" xmlns:w16cid="http://schemas.microsoft.com/office/word/2016/wordml/cid" xmlns:w16="http://schemas.microsoft.com/office/word/2018/wordml" xmlns:w16se="http://schemas.microsoft.com/office/word/2015/wordml/symex" xmlns:wpg="http://schemas.microsoft.com/office/word/2010/wordprocessingGroup" xmlns:wpi="http://schemas.microsoft.com/office/word/2010/wordprocessingInk" xmlns:wne="http://schemas.microsoft.com/office/word/2006/wordml" xmlns:wps="http://schemas.microsoft.com/office/word/2010/wordprocessingShape" mc:Ignorable="w14 w15 w16se w16cid w16 w16cex wp14">
   <w:p>
     <w:pPr>
       <w:pStyle w:val="BodyText"/>
@@ -7234,7 +8942,7 @@
       <mc:AlternateContent>
         <mc:Choice Requires="wps">
           <w:drawing>
-            <wp:anchor distT="0" distB="0" distL="114300" distR="114300" simplePos="0" relativeHeight="250686464" behindDoc="1" locked="0" layoutInCell="1" allowOverlap="1">
+            <wp:anchor distT="0" distB="0" distL="114300" distR="114300" simplePos="0" relativeHeight="250686464" behindDoc="1" locked="0" layoutInCell="1" allowOverlap="1" wp14:anchorId="0A71E563" wp14:editId="4E79C814">
               <wp:simplePos x="0" y="0"/>
               <wp:positionH relativeFrom="page">
                 <wp:posOffset>876300</wp:posOffset>
@@ -7355,11 +9063,11 @@
         </mc:Choice>
         <mc:Fallback>
           <w:pict>
-            <v:shapetype id="_x0000_t202" coordsize="21600,21600" o:spt="202" path="m,l,21600r21600,l21600,xe">
+            <v:shapetype w14:anchorId="0A71E563" id="_x0000_t202" coordsize="21600,21600" o:spt="202" path="m,l,21600r21600,l21600,xe">
               <v:stroke joinstyle="miter"/>
               <v:path gradientshapeok="t" o:connecttype="rect"/>
             </v:shapetype>
-            <v:shape id="Text Box 4" o:spid="_x0000_s1026" type="#_x0000_t202" style="position:absolute;margin-left:69pt;margin-top:41.45pt;width:46.85pt;height:12pt;z-index:-252630016;visibility:visible;mso-wrap-style:square;mso-width-percent:0;mso-height-percent:0;mso-wrap-distance-left:9pt;mso-wrap-distance-top:0;mso-wrap-distance-right:9pt;mso-wrap-distance-bottom:0;mso-position-horizontal:absolute;mso-position-horizontal-relative:page;mso-position-vertical:absolute;mso-position-vertical-relative:page;mso-width-percent:0;mso-height-percent:0;mso-width-relative:page;mso-height-relative:page;v-text-anchor:top" o:gfxdata="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" filled="f" stroked="f">
+            <v:shape id="Text Box 4" o:spid="_x0000_s1026" type="#_x0000_t202" style="position:absolute;margin-left:69pt;margin-top:41.45pt;width:46.85pt;height:12pt;z-index:-252630016;visibility:visible;mso-wrap-style:square;mso-width-percent:0;mso-height-percent:0;mso-wrap-distance-left:9pt;mso-wrap-distance-top:0;mso-wrap-distance-right:9pt;mso-wrap-distance-bottom:0;mso-position-horizontal:absolute;mso-position-horizontal-relative:page;mso-position-vertical:absolute;mso-position-vertical-relative:page;mso-width-percent:0;mso-height-percent:0;mso-width-relative:page;mso-height-relative:page;v-text-anchor:top" o:gfxdata="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" filled="f" stroked="f">
               <v:textbox inset="0,0,0,0">
                 <w:txbxContent>
                   <w:p>
@@ -7422,7 +9130,7 @@
 </file>
 
 <file path=word/header2.xml><?xml version="1.0" encoding="utf-8"?>
-<w:hdr xmlns:wpc="http://schemas.microsoft.com/office/word/2010/wordprocessingCanvas" xmlns:cx="http://schemas.microsoft.com/office/drawing/2014/chartex" xmlns:cx1="http://schemas.microsoft.com/office/drawing/2015/9/8/chartex" xmlns:mc="http://schemas.openxmlformats.org/markup-compatibility/2006" xmlns:o="urn:schemas-microsoft-com:office:office" xmlns:r="http://schemas.openxmlformats.org/officeDocument/2006/relationships" xmlns:m="http://schemas.openxmlformats.org/officeDocument/2006/math" xmlns:v="urn:schemas-microsoft-com:vml" xmlns:wp14="http://schemas.microsoft.com/office/word/2010/wordprocessingDrawing" xmlns:wp="http://schemas.openxmlformats.org/drawingml/2006/wordprocessingDrawing" xmlns:w10="urn:schemas-microsoft-com:office:word" xmlns:w="http://schemas.openxmlformats.org/wordprocessingml/2006/main" xmlns:w14="http://schemas.microsoft.com/office/word/2010/wordml" xmlns:w15="http://schemas.microsoft.com/office/word/2012/wordml" xmlns:w16se="http://schemas.microsoft.com/office/word/2015/wordml/symex" xmlns:wpg="http://schemas.microsoft.com/office/word/2010/wordprocessingGroup" xmlns:wpi="http://schemas.microsoft.com/office/word/2010/wordprocessingInk" xmlns:wne="http://schemas.microsoft.com/office/word/2006/wordml" xmlns:wps="http://schemas.microsoft.com/office/word/2010/wordprocessingShape" mc:Ignorable="w14 w15 w16se wp14">
+<w:hdr xmlns:wpc="http://schemas.microsoft.com/office/word/2010/wordprocessingCanvas" xmlns:cx="http://schemas.microsoft.com/office/drawing/2014/chartex" xmlns:cx1="http://schemas.microsoft.com/office/drawing/2015/9/8/chartex" xmlns:cx2="http://schemas.microsoft.com/office/drawing/2015/10/21/chartex" xmlns:cx3="http://schemas.microsoft.com/office/drawing/2016/5/9/chartex" xmlns:cx4="http://schemas.microsoft.com/office/drawing/2016/5/10/chartex" xmlns:cx5="http://schemas.microsoft.com/office/drawing/2016/5/11/chartex" xmlns:cx6="http://schemas.microsoft.com/office/drawing/2016/5/12/chartex" xmlns:cx7="http://schemas.microsoft.com/office/drawing/2016/5/13/chartex" xmlns:cx8="http://schemas.microsoft.com/office/drawing/2016/5/14/chartex" xmlns:mc="http://schemas.openxmlformats.org/markup-compatibility/2006" xmlns:aink="http://schemas.microsoft.com/office/drawing/2016/ink" xmlns:am3d="http://schemas.microsoft.com/office/drawing/2017/model3d" xmlns:o="urn:schemas-microsoft-com:office:office" xmlns:r="http://schemas.openxmlformats.org/officeDocument/2006/relationships" xmlns:m="http://schemas.openxmlformats.org/officeDocument/2006/math" xmlns:v="urn:schemas-microsoft-com:vml" xmlns:wp14="http://schemas.microsoft.com/office/word/2010/wordprocessingDrawing" xmlns:wp="http://schemas.openxmlformats.org/drawingml/2006/wordprocessingDrawing" xmlns:w10="urn:schemas-microsoft-com:office:word" xmlns:w="http://schemas.openxmlformats.org/wordprocessingml/2006/main" xmlns:w14="http://schemas.microsoft.com/office/word/2010/wordml" xmlns:w15="http://schemas.microsoft.com/office/word/2012/wordml" xmlns:w16cex="http://schemas.microsoft.com/office/word/2018/wordml/cex" xmlns:w16cid="http://schemas.microsoft.com/office/word/2016/wordml/cid" xmlns:w16="http://schemas.microsoft.com/office/word/2018/wordml" xmlns:w16se="http://schemas.microsoft.com/office/word/2015/wordml/symex" xmlns:wpg="http://schemas.microsoft.com/office/word/2010/wordprocessingGroup" xmlns:wpi="http://schemas.microsoft.com/office/word/2010/wordprocessingInk" xmlns:wne="http://schemas.microsoft.com/office/word/2006/wordml" xmlns:wps="http://schemas.microsoft.com/office/word/2010/wordprocessingShape" mc:Ignorable="w14 w15 w16se w16cid w16 w16cex wp14">
   <w:p>
     <w:pPr>
       <w:pStyle w:val="BodyText"/>
@@ -7439,7 +9147,7 @@
       <mc:AlternateContent>
         <mc:Choice Requires="wps">
           <w:drawing>
-            <wp:anchor distT="0" distB="0" distL="114300" distR="114300" simplePos="0" relativeHeight="250687488" behindDoc="1" locked="0" layoutInCell="1" allowOverlap="1">
+            <wp:anchor distT="0" distB="0" distL="114300" distR="114300" simplePos="0" relativeHeight="250687488" behindDoc="1" locked="0" layoutInCell="1" allowOverlap="1" wp14:anchorId="30FD7B30" wp14:editId="076BA4B3">
               <wp:simplePos x="0" y="0"/>
               <wp:positionH relativeFrom="page">
                 <wp:posOffset>896620</wp:posOffset>
@@ -7516,7 +9224,7 @@
       <mc:AlternateContent>
         <mc:Choice Requires="wps">
           <w:drawing>
-            <wp:anchor distT="0" distB="0" distL="114300" distR="114300" simplePos="0" relativeHeight="250688512" behindDoc="1" locked="0" layoutInCell="1" allowOverlap="1">
+            <wp:anchor distT="0" distB="0" distL="114300" distR="114300" simplePos="0" relativeHeight="250688512" behindDoc="1" locked="0" layoutInCell="1" allowOverlap="1" wp14:anchorId="479A2CB6" wp14:editId="00B2191D">
               <wp:simplePos x="0" y="0"/>
               <wp:positionH relativeFrom="page">
                 <wp:posOffset>876300</wp:posOffset>
@@ -7637,11 +9345,11 @@
         </mc:Choice>
         <mc:Fallback>
           <w:pict>
-            <v:shapetype id="_x0000_t202" coordsize="21600,21600" o:spt="202" path="m,l,21600r21600,l21600,xe">
+            <v:shapetype w14:anchorId="479A2CB6" id="_x0000_t202" coordsize="21600,21600" o:spt="202" path="m,l,21600r21600,l21600,xe">
               <v:stroke joinstyle="miter"/>
               <v:path gradientshapeok="t" o:connecttype="rect"/>
             </v:shapetype>
-            <v:shape id="Text Box 2" o:spid="_x0000_s1027" type="#_x0000_t202" style="position:absolute;margin-left:69pt;margin-top:41.45pt;width:51.9pt;height:12pt;z-index:-252627968;visibility:visible;mso-wrap-style:square;mso-width-percent:0;mso-height-percent:0;mso-wrap-distance-left:9pt;mso-wrap-distance-top:0;mso-wrap-distance-right:9pt;mso-wrap-distance-bottom:0;mso-position-horizontal:absolute;mso-position-horizontal-relative:page;mso-position-vertical:absolute;mso-position-vertical-relative:page;mso-width-percent:0;mso-height-percent:0;mso-width-relative:page;mso-height-relative:page;v-text-anchor:top" o:gfxdata="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" filled="f" stroked="f">
+            <v:shape id="Text Box 2" o:spid="_x0000_s1027" type="#_x0000_t202" style="position:absolute;margin-left:69pt;margin-top:41.45pt;width:51.9pt;height:12pt;z-index:-252627968;visibility:visible;mso-wrap-style:square;mso-width-percent:0;mso-height-percent:0;mso-wrap-distance-left:9pt;mso-wrap-distance-top:0;mso-wrap-distance-right:9pt;mso-wrap-distance-bottom:0;mso-position-horizontal:absolute;mso-position-horizontal-relative:page;mso-position-vertical:absolute;mso-position-vertical-relative:page;mso-width-percent:0;mso-height-percent:0;mso-width-relative:page;mso-height-relative:page;v-text-anchor:top" o:gfxdata="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" filled="f" stroked="f">
               <v:textbox inset="0,0,0,0">
                 <w:txbxContent>
                   <w:p>
@@ -7704,8 +9412,121 @@
 </file>
 
 <file path=word/numbering.xml><?xml version="1.0" encoding="utf-8"?>
-<w:numbering xmlns:wpc="http://schemas.microsoft.com/office/word/2010/wordprocessingCanvas" xmlns:cx="http://schemas.microsoft.com/office/drawing/2014/chartex" xmlns:cx1="http://schemas.microsoft.com/office/drawing/2015/9/8/chartex" xmlns:mc="http://schemas.openxmlformats.org/markup-compatibility/2006" xmlns:o="urn:schemas-microsoft-com:office:office" xmlns:r="http://schemas.openxmlformats.org/officeDocument/2006/relationships" xmlns:m="http://schemas.openxmlformats.org/officeDocument/2006/math" xmlns:v="urn:schemas-microsoft-com:vml" xmlns:wp14="http://schemas.microsoft.com/office/word/2010/wordprocessingDrawing" xmlns:wp="http://schemas.openxmlformats.org/drawingml/2006/wordprocessingDrawing" xmlns:w10="urn:schemas-microsoft-com:office:word" xmlns:w="http://schemas.openxmlformats.org/wordprocessingml/2006/main" xmlns:w14="http://schemas.microsoft.com/office/word/2010/wordml" xmlns:w15="http://schemas.microsoft.com/office/word/2012/wordml" xmlns:w16se="http://schemas.microsoft.com/office/word/2015/wordml/symex" xmlns:wpg="http://schemas.microsoft.com/office/word/2010/wordprocessingGroup" xmlns:wpi="http://schemas.microsoft.com/office/word/2010/wordprocessingInk" xmlns:wne="http://schemas.microsoft.com/office/word/2006/wordml" xmlns:wps="http://schemas.microsoft.com/office/word/2010/wordprocessingShape" mc:Ignorable="w14 w15 w16se wp14">
+<w:numbering xmlns:wpc="http://schemas.microsoft.com/office/word/2010/wordprocessingCanvas" xmlns:cx="http://schemas.microsoft.com/office/drawing/2014/chartex" xmlns:cx1="http://schemas.microsoft.com/office/drawing/2015/9/8/chartex" xmlns:cx2="http://schemas.microsoft.com/office/drawing/2015/10/21/chartex" xmlns:cx3="http://schemas.microsoft.com/office/drawing/2016/5/9/chartex" xmlns:cx4="http://schemas.microsoft.com/office/drawing/2016/5/10/chartex" xmlns:cx5="http://schemas.microsoft.com/office/drawing/2016/5/11/chartex" xmlns:cx6="http://schemas.microsoft.com/office/drawing/2016/5/12/chartex" xmlns:cx7="http://schemas.microsoft.com/office/drawing/2016/5/13/chartex" xmlns:cx8="http://schemas.microsoft.com/office/drawing/2016/5/14/chartex" xmlns:mc="http://schemas.openxmlformats.org/markup-compatibility/2006" xmlns:aink="http://schemas.microsoft.com/office/drawing/2016/ink" xmlns:am3d="http://schemas.microsoft.com/office/drawing/2017/model3d" xmlns:o="urn:schemas-microsoft-com:office:office" xmlns:r="http://schemas.openxmlformats.org/officeDocument/2006/relationships" xmlns:m="http://schemas.openxmlformats.org/officeDocument/2006/math" xmlns:v="urn:schemas-microsoft-com:vml" xmlns:wp14="http://schemas.microsoft.com/office/word/2010/wordprocessingDrawing" xmlns:wp="http://schemas.openxmlformats.org/drawingml/2006/wordprocessingDrawing" xmlns:w10="urn:schemas-microsoft-com:office:word" xmlns:w="http://schemas.openxmlformats.org/wordprocessingml/2006/main" xmlns:w14="http://schemas.microsoft.com/office/word/2010/wordml" xmlns:w15="http://schemas.microsoft.com/office/word/2012/wordml" xmlns:w16cex="http://schemas.microsoft.com/office/word/2018/wordml/cex" xmlns:w16cid="http://schemas.microsoft.com/office/word/2016/wordml/cid" xmlns:w16="http://schemas.microsoft.com/office/word/2018/wordml" xmlns:w16se="http://schemas.microsoft.com/office/word/2015/wordml/symex" xmlns:wpg="http://schemas.microsoft.com/office/word/2010/wordprocessingGroup" xmlns:wpi="http://schemas.microsoft.com/office/word/2010/wordprocessingInk" xmlns:wne="http://schemas.microsoft.com/office/word/2006/wordml" xmlns:wps="http://schemas.microsoft.com/office/word/2010/wordprocessingShape" mc:Ignorable="w14 w15 w16se w16cid w16 w16cex wp14">
   <w:abstractNum w:abstractNumId="0" w15:restartNumberingAfterBreak="0">
+    <w:nsid w:val="1A5D122D"/>
+    <w:multiLevelType w:val="hybridMultilevel"/>
+    <w:tmpl w:val="D990141A"/>
+    <w:lvl w:ilvl="0" w:tplc="0C090001">
+      <w:start w:val="1"/>
+      <w:numFmt w:val="bullet"/>
+      <w:lvlText w:val=""/>
+      <w:lvlJc w:val="left"/>
+      <w:pPr>
+        <w:ind w:left="720" w:hanging="360"/>
+      </w:pPr>
+      <w:rPr>
+        <w:rFonts w:ascii="Symbol" w:hAnsi="Symbol" w:hint="default"/>
+      </w:rPr>
+    </w:lvl>
+    <w:lvl w:ilvl="1" w:tplc="0C090003" w:tentative="1">
+      <w:start w:val="1"/>
+      <w:numFmt w:val="bullet"/>
+      <w:lvlText w:val="o"/>
+      <w:lvlJc w:val="left"/>
+      <w:pPr>
+        <w:ind w:left="1440" w:hanging="360"/>
+      </w:pPr>
+      <w:rPr>
+        <w:rFonts w:ascii="Courier New" w:hAnsi="Courier New" w:cs="Courier New" w:hint="default"/>
+      </w:rPr>
+    </w:lvl>
+    <w:lvl w:ilvl="2" w:tplc="0C090005" w:tentative="1">
+      <w:start w:val="1"/>
+      <w:numFmt w:val="bullet"/>
+      <w:lvlText w:val=""/>
+      <w:lvlJc w:val="left"/>
+      <w:pPr>
+        <w:ind w:left="2160" w:hanging="360"/>
+      </w:pPr>
+      <w:rPr>
+        <w:rFonts w:ascii="Wingdings" w:hAnsi="Wingdings" w:hint="default"/>
+      </w:rPr>
+    </w:lvl>
+    <w:lvl w:ilvl="3" w:tplc="0C090001" w:tentative="1">
+      <w:start w:val="1"/>
+      <w:numFmt w:val="bullet"/>
+      <w:lvlText w:val=""/>
+      <w:lvlJc w:val="left"/>
+      <w:pPr>
+        <w:ind w:left="2880" w:hanging="360"/>
+      </w:pPr>
+      <w:rPr>
+        <w:rFonts w:ascii="Symbol" w:hAnsi="Symbol" w:hint="default"/>
+      </w:rPr>
+    </w:lvl>
+    <w:lvl w:ilvl="4" w:tplc="0C090003" w:tentative="1">
+      <w:start w:val="1"/>
+      <w:numFmt w:val="bullet"/>
+      <w:lvlText w:val="o"/>
+      <w:lvlJc w:val="left"/>
+      <w:pPr>
+        <w:ind w:left="3600" w:hanging="360"/>
+      </w:pPr>
+      <w:rPr>
+        <w:rFonts w:ascii="Courier New" w:hAnsi="Courier New" w:cs="Courier New" w:hint="default"/>
+      </w:rPr>
+    </w:lvl>
+    <w:lvl w:ilvl="5" w:tplc="0C090005" w:tentative="1">
+      <w:start w:val="1"/>
+      <w:numFmt w:val="bullet"/>
+      <w:lvlText w:val=""/>
+      <w:lvlJc w:val="left"/>
+      <w:pPr>
+        <w:ind w:left="4320" w:hanging="360"/>
+      </w:pPr>
+      <w:rPr>
+        <w:rFonts w:ascii="Wingdings" w:hAnsi="Wingdings" w:hint="default"/>
+      </w:rPr>
+    </w:lvl>
+    <w:lvl w:ilvl="6" w:tplc="0C090001" w:tentative="1">
+      <w:start w:val="1"/>
+      <w:numFmt w:val="bullet"/>
+      <w:lvlText w:val=""/>
+      <w:lvlJc w:val="left"/>
+      <w:pPr>
+        <w:ind w:left="5040" w:hanging="360"/>
+      </w:pPr>
+      <w:rPr>
+        <w:rFonts w:ascii="Symbol" w:hAnsi="Symbol" w:hint="default"/>
+      </w:rPr>
+    </w:lvl>
+    <w:lvl w:ilvl="7" w:tplc="0C090003" w:tentative="1">
+      <w:start w:val="1"/>
+      <w:numFmt w:val="bullet"/>
+      <w:lvlText w:val="o"/>
+      <w:lvlJc w:val="left"/>
+      <w:pPr>
+        <w:ind w:left="5760" w:hanging="360"/>
+      </w:pPr>
+      <w:rPr>
+        <w:rFonts w:ascii="Courier New" w:hAnsi="Courier New" w:cs="Courier New" w:hint="default"/>
+      </w:rPr>
+    </w:lvl>
+    <w:lvl w:ilvl="8" w:tplc="0C090005" w:tentative="1">
+      <w:start w:val="1"/>
+      <w:numFmt w:val="bullet"/>
+      <w:lvlText w:val=""/>
+      <w:lvlJc w:val="left"/>
+      <w:pPr>
+        <w:ind w:left="6480" w:hanging="360"/>
+      </w:pPr>
+      <w:rPr>
+        <w:rFonts w:ascii="Wingdings" w:hAnsi="Wingdings" w:hint="default"/>
+      </w:rPr>
+    </w:lvl>
+  </w:abstractNum>
+  <w:abstractNum w:abstractNumId="1" w15:restartNumberingAfterBreak="0">
     <w:nsid w:val="1F2A4D3C"/>
     <w:multiLevelType w:val="hybridMultilevel"/>
     <w:tmpl w:val="78946362"/>
@@ -7818,7 +9639,7 @@
       </w:rPr>
     </w:lvl>
   </w:abstractNum>
-  <w:abstractNum w:abstractNumId="1" w15:restartNumberingAfterBreak="0">
+  <w:abstractNum w:abstractNumId="2" w15:restartNumberingAfterBreak="0">
     <w:nsid w:val="20D00622"/>
     <w:multiLevelType w:val="hybridMultilevel"/>
     <w:tmpl w:val="DCC4DF18"/>
@@ -7931,7 +9752,7 @@
       </w:rPr>
     </w:lvl>
   </w:abstractNum>
-  <w:abstractNum w:abstractNumId="2" w15:restartNumberingAfterBreak="0">
+  <w:abstractNum w:abstractNumId="3" w15:restartNumberingAfterBreak="0">
     <w:nsid w:val="28BD0AC8"/>
     <w:multiLevelType w:val="hybridMultilevel"/>
     <w:tmpl w:val="8A4AE3EE"/>
@@ -8047,7 +9868,7 @@
       </w:rPr>
     </w:lvl>
   </w:abstractNum>
-  <w:abstractNum w:abstractNumId="3" w15:restartNumberingAfterBreak="0">
+  <w:abstractNum w:abstractNumId="4" w15:restartNumberingAfterBreak="0">
     <w:nsid w:val="34EE5389"/>
     <w:multiLevelType w:val="hybridMultilevel"/>
     <w:tmpl w:val="CEC88CE8"/>
@@ -8166,7 +9987,7 @@
       </w:rPr>
     </w:lvl>
   </w:abstractNum>
-  <w:abstractNum w:abstractNumId="4" w15:restartNumberingAfterBreak="0">
+  <w:abstractNum w:abstractNumId="5" w15:restartNumberingAfterBreak="0">
     <w:nsid w:val="4DDC408D"/>
     <w:multiLevelType w:val="hybridMultilevel"/>
     <w:tmpl w:val="28DE462C"/>
@@ -8279,7 +10100,7 @@
       </w:rPr>
     </w:lvl>
   </w:abstractNum>
-  <w:abstractNum w:abstractNumId="5" w15:restartNumberingAfterBreak="0">
+  <w:abstractNum w:abstractNumId="6" w15:restartNumberingAfterBreak="0">
     <w:nsid w:val="6AE77CF4"/>
     <w:multiLevelType w:val="hybridMultilevel"/>
     <w:tmpl w:val="CB20103C"/>
@@ -8401,28 +10222,31 @@
     </w:lvl>
   </w:abstractNum>
   <w:num w:numId="1">
+    <w:abstractNumId w:val="4"/>
+  </w:num>
+  <w:num w:numId="2">
+    <w:abstractNumId w:val="6"/>
+  </w:num>
+  <w:num w:numId="3">
     <w:abstractNumId w:val="3"/>
   </w:num>
-  <w:num w:numId="2">
+  <w:num w:numId="4">
     <w:abstractNumId w:val="5"/>
   </w:num>
-  <w:num w:numId="3">
+  <w:num w:numId="5">
     <w:abstractNumId w:val="2"/>
   </w:num>
-  <w:num w:numId="4">
-    <w:abstractNumId w:val="4"/>
-  </w:num>
-  <w:num w:numId="5">
+  <w:num w:numId="6">
     <w:abstractNumId w:val="1"/>
   </w:num>
-  <w:num w:numId="6">
+  <w:num w:numId="7">
     <w:abstractNumId w:val="0"/>
   </w:num>
 </w:numbering>
 </file>
 
 <file path=word/styles.xml><?xml version="1.0" encoding="utf-8"?>
-<w:styles xmlns:mc="http://schemas.openxmlformats.org/markup-compatibility/2006" xmlns:r="http://schemas.openxmlformats.org/officeDocument/2006/relationships" xmlns:w="http://schemas.openxmlformats.org/wordprocessingml/2006/main" xmlns:w14="http://schemas.microsoft.com/office/word/2010/wordml" xmlns:w15="http://schemas.microsoft.com/office/word/2012/wordml" xmlns:w16se="http://schemas.microsoft.com/office/word/2015/wordml/symex" mc:Ignorable="w14 w15 w16se">
+<w:styles xmlns:mc="http://schemas.openxmlformats.org/markup-compatibility/2006" xmlns:r="http://schemas.openxmlformats.org/officeDocument/2006/relationships" xmlns:w="http://schemas.openxmlformats.org/wordprocessingml/2006/main" xmlns:w14="http://schemas.microsoft.com/office/word/2010/wordml" xmlns:w15="http://schemas.microsoft.com/office/word/2012/wordml" xmlns:w16cex="http://schemas.microsoft.com/office/word/2018/wordml/cex" xmlns:w16cid="http://schemas.microsoft.com/office/word/2016/wordml/cid" xmlns:w16="http://schemas.microsoft.com/office/word/2018/wordml" xmlns:w16se="http://schemas.microsoft.com/office/word/2015/wordml/symex" mc:Ignorable="w14 w15 w16se w16cid w16 w16cex">
   <w:docDefaults>
     <w:rPrDefault>
       <w:rPr>
@@ -8440,7 +10264,7 @@
       </w:pPr>
     </w:pPrDefault>
   </w:docDefaults>
-  <w:latentStyles w:defLockedState="0" w:defUIPriority="99" w:defSemiHidden="0" w:defUnhideWhenUsed="0" w:defQFormat="0" w:count="371">
+  <w:latentStyles w:defLockedState="0" w:defUIPriority="99" w:defSemiHidden="0" w:defUnhideWhenUsed="0" w:defQFormat="0" w:count="376">
     <w:lsdException w:name="Normal" w:uiPriority="0" w:qFormat="1"/>
     <w:lsdException w:name="heading 1" w:uiPriority="9" w:qFormat="1"/>
     <w:lsdException w:name="heading 2" w:semiHidden="1" w:uiPriority="9" w:unhideWhenUsed="1" w:qFormat="1"/>
@@ -8526,7 +10350,7 @@
     <w:lsdException w:name="Body Text Indent 2" w:semiHidden="1" w:unhideWhenUsed="1"/>
     <w:lsdException w:name="Body Text Indent 3" w:semiHidden="1" w:unhideWhenUsed="1"/>
     <w:lsdException w:name="Block Text" w:semiHidden="1" w:unhideWhenUsed="1"/>
-    <w:lsdException w:name="Hyperlink" w:semiHidden="1" w:unhideWhenUsed="1"/>
+    <w:lsdException w:name="Hyperlink" w:semiHidden="1" w:unhideWhenUsed="1" w:qFormat="1"/>
     <w:lsdException w:name="FollowedHyperlink" w:semiHidden="1" w:unhideWhenUsed="1"/>
     <w:lsdException w:name="Strong" w:uiPriority="22" w:qFormat="1"/>
     <w:lsdException w:name="Emphasis" w:uiPriority="20" w:qFormat="1"/>
@@ -8546,7 +10370,6 @@
     <w:lsdException w:name="HTML Sample" w:semiHidden="1" w:unhideWhenUsed="1"/>
     <w:lsdException w:name="HTML Typewriter" w:semiHidden="1" w:unhideWhenUsed="1"/>
     <w:lsdException w:name="HTML Variable" w:semiHidden="1" w:unhideWhenUsed="1"/>
-    <w:lsdException w:name="Normal Table" w:semiHidden="1" w:unhideWhenUsed="1"/>
     <w:lsdException w:name="annotation subject" w:semiHidden="1" w:unhideWhenUsed="1"/>
     <w:lsdException w:name="No List" w:semiHidden="1" w:unhideWhenUsed="1"/>
     <w:lsdException w:name="Outline List 1" w:semiHidden="1" w:unhideWhenUsed="1"/>
@@ -8589,11 +10412,8 @@
     <w:lsdException w:name="Table Contemporary" w:semiHidden="1" w:unhideWhenUsed="1"/>
     <w:lsdException w:name="Table Elegant" w:semiHidden="1" w:unhideWhenUsed="1"/>
     <w:lsdException w:name="Table Professional" w:semiHidden="1" w:unhideWhenUsed="1"/>
-    <w:lsdException w:name="Table Subtle 1" w:semiHidden="1" w:unhideWhenUsed="1"/>
     <w:lsdException w:name="Table Subtle 2" w:semiHidden="1" w:unhideWhenUsed="1"/>
     <w:lsdException w:name="Table Web 1" w:semiHidden="1" w:unhideWhenUsed="1"/>
-    <w:lsdException w:name="Table Web 2" w:semiHidden="1" w:unhideWhenUsed="1"/>
-    <w:lsdException w:name="Table Web 3" w:semiHidden="1" w:unhideWhenUsed="1"/>
     <w:lsdException w:name="Balloon Text" w:semiHidden="1" w:unhideWhenUsed="1"/>
     <w:lsdException w:name="Table Grid" w:uiPriority="39"/>
     <w:lsdException w:name="Table Theme" w:semiHidden="1" w:unhideWhenUsed="1"/>
@@ -8812,6 +10632,11 @@
     <w:lsdException w:name="List Table 5 Dark Accent 6" w:uiPriority="50"/>
     <w:lsdException w:name="List Table 6 Colorful Accent 6" w:uiPriority="51"/>
     <w:lsdException w:name="List Table 7 Colorful Accent 6" w:uiPriority="52"/>
+    <w:lsdException w:name="Mention" w:semiHidden="1" w:unhideWhenUsed="1"/>
+    <w:lsdException w:name="Smart Hyperlink" w:semiHidden="1" w:unhideWhenUsed="1"/>
+    <w:lsdException w:name="Hashtag" w:semiHidden="1" w:unhideWhenUsed="1"/>
+    <w:lsdException w:name="Unresolved Mention" w:semiHidden="1" w:unhideWhenUsed="1"/>
+    <w:lsdException w:name="Smart Link" w:semiHidden="1" w:unhideWhenUsed="1"/>
   </w:latentStyles>
   <w:style w:type="paragraph" w:default="1" w:styleId="Normal">
     <w:name w:val="Normal"/>
@@ -8969,6 +10794,65 @@
     <w:rPr>
       <w:rFonts w:ascii="Calibri" w:eastAsia="Calibri" w:hAnsi="Calibri" w:cs="Calibri"/>
       <w:lang w:val="en-AU" w:eastAsia="en-AU" w:bidi="en-AU"/>
+    </w:rPr>
+  </w:style>
+  <w:style w:type="paragraph" w:styleId="NormalWeb">
+    <w:name w:val="Normal (Web)"/>
+    <w:basedOn w:val="Normal"/>
+    <w:uiPriority w:val="99"/>
+    <w:unhideWhenUsed/>
+    <w:rsid w:val="00D401FF"/>
+    <w:pPr>
+      <w:widowControl/>
+      <w:autoSpaceDE/>
+      <w:autoSpaceDN/>
+      <w:spacing w:before="100" w:beforeAutospacing="1" w:after="100" w:afterAutospacing="1"/>
+    </w:pPr>
+    <w:rPr>
+      <w:rFonts w:ascii="Times New Roman" w:eastAsia="Times New Roman" w:hAnsi="Times New Roman" w:cs="Times New Roman"/>
+      <w:sz w:val="24"/>
+      <w:szCs w:val="24"/>
+      <w:lang w:bidi="ar-SA"/>
+    </w:rPr>
+  </w:style>
+  <w:style w:type="character" w:styleId="Hyperlink">
+    <w:name w:val="Hyperlink"/>
+    <w:uiPriority w:val="99"/>
+    <w:unhideWhenUsed/>
+    <w:qFormat/>
+    <w:rsid w:val="00D401FF"/>
+    <w:rPr>
+      <w:color w:val="0000FF"/>
+      <w:u w:val="single"/>
+    </w:rPr>
+  </w:style>
+  <w:style w:type="character" w:styleId="FollowedHyperlink">
+    <w:name w:val="FollowedHyperlink"/>
+    <w:basedOn w:val="DefaultParagraphFont"/>
+    <w:uiPriority w:val="99"/>
+    <w:semiHidden/>
+    <w:unhideWhenUsed/>
+    <w:rsid w:val="00D401FF"/>
+    <w:rPr>
+      <w:color w:val="800080" w:themeColor="followedHyperlink"/>
+      <w:u w:val="single"/>
+    </w:rPr>
+  </w:style>
+  <w:style w:type="paragraph" w:styleId="NoSpacing">
+    <w:name w:val="No Spacing"/>
+    <w:uiPriority w:val="1"/>
+    <w:qFormat/>
+    <w:rsid w:val="00D401FF"/>
+    <w:pPr>
+      <w:widowControl/>
+      <w:autoSpaceDE/>
+      <w:autoSpaceDN/>
+    </w:pPr>
+    <w:rPr>
+      <w:rFonts w:ascii="Calibri" w:eastAsia="Times New Roman" w:hAnsi="Calibri" w:cs="Times New Roman"/>
+      <w:sz w:val="20"/>
+      <w:szCs w:val="20"/>
+      <w:lang w:val="en-AU"/>
     </w:rPr>
   </w:style>
 </w:styles>

</xml_diff>